<commit_message>
update client chatroom, ui, model
</commit_message>
<xml_diff>
--- a/design-milestone2.docx
+++ b/design-milestone2.docx
@@ -2891,7 +2891,1957 @@
           <w:rFonts w:asciiTheme="majorHAnsi" w:hAnsiTheme="majorHAnsi" w:cs="Didot"/>
           <w:sz w:val="20"/>
         </w:rPr>
-        <w:t>updateM</w:t>
+        <w:t>updateMessage</w:t>
+      </w:r>
+      <w:proofErr w:type="spellEnd"/>
+      <w:proofErr w:type="gramEnd"/>
+      <w:r>
+        <w:rPr>
+          <w:rFonts w:asciiTheme="majorHAnsi" w:hAnsiTheme="majorHAnsi" w:cs="Didot"/>
+          <w:sz w:val="20"/>
+        </w:rPr>
+        <w:t xml:space="preserve"> (</w:t>
+      </w:r>
+      <w:r>
+        <w:rPr>
+          <w:rFonts w:asciiTheme="majorHAnsi" w:hAnsiTheme="majorHAnsi" w:cs="Didot"/>
+          <w:sz w:val="20"/>
+        </w:rPr>
+        <w:t xml:space="preserve">Conversation </w:t>
+      </w:r>
+      <w:r>
+        <w:rPr>
+          <w:rFonts w:asciiTheme="majorHAnsi" w:hAnsiTheme="majorHAnsi" w:cs="Didot"/>
+          <w:sz w:val="20"/>
+        </w:rPr>
+        <w:t>)</w:t>
+      </w:r>
+      <w:r>
+        <w:rPr>
+          <w:rFonts w:asciiTheme="majorHAnsi" w:hAnsiTheme="majorHAnsi" w:cs="Didot"/>
+          <w:sz w:val="20"/>
+        </w:rPr>
+        <w:t xml:space="preserve"> – After </w:t>
+      </w:r>
+      <w:r>
+        <w:rPr>
+          <w:rFonts w:asciiTheme="majorHAnsi" w:hAnsiTheme="majorHAnsi" w:cs="Didot"/>
+          <w:sz w:val="20"/>
+        </w:rPr>
+        <w:t>receive message updating queue</w:t>
+      </w:r>
+      <w:r>
+        <w:rPr>
+          <w:rFonts w:asciiTheme="majorHAnsi" w:hAnsiTheme="majorHAnsi" w:cs="Didot"/>
+          <w:sz w:val="20"/>
+        </w:rPr>
+        <w:t>,</w:t>
+      </w:r>
+      <w:r>
+        <w:rPr>
+          <w:rFonts w:asciiTheme="majorHAnsi" w:hAnsiTheme="majorHAnsi" w:cs="Didot"/>
+          <w:sz w:val="20"/>
+        </w:rPr>
+        <w:t xml:space="preserve"> parsing it to a string which can be write out to client</w:t>
+      </w:r>
+      <w:r>
+        <w:rPr>
+          <w:rFonts w:asciiTheme="majorHAnsi" w:hAnsiTheme="majorHAnsi" w:cs="Didot"/>
+          <w:sz w:val="20"/>
+        </w:rPr>
+        <w:t>.</w:t>
+      </w:r>
+    </w:p>
+    <w:p>
+      <w:pPr>
+        <w:pStyle w:val="a3"/>
+        <w:numPr>
+          <w:ilvl w:val="1"/>
+          <w:numId w:val="14"/>
+        </w:numPr>
+        <w:ind w:leftChars="0"/>
+        <w:rPr>
+          <w:rFonts w:asciiTheme="majorHAnsi" w:hAnsiTheme="majorHAnsi" w:cs="Didot"/>
+          <w:sz w:val="20"/>
+        </w:rPr>
+      </w:pPr>
+      <w:proofErr w:type="spellStart"/>
+      <w:proofErr w:type="gramStart"/>
+      <w:r>
+        <w:rPr>
+          <w:rFonts w:asciiTheme="majorHAnsi" w:hAnsiTheme="majorHAnsi" w:cs="Didot"/>
+          <w:sz w:val="20"/>
+        </w:rPr>
+        <w:t>updateQueue</w:t>
+      </w:r>
+      <w:proofErr w:type="spellEnd"/>
+      <w:proofErr w:type="gramEnd"/>
+      <w:r>
+        <w:rPr>
+          <w:rFonts w:asciiTheme="majorHAnsi" w:hAnsiTheme="majorHAnsi" w:cs="Didot"/>
+          <w:sz w:val="20"/>
+        </w:rPr>
+        <w:t xml:space="preserve">(Message) – put a message onto </w:t>
+      </w:r>
+      <w:proofErr w:type="spellStart"/>
+      <w:r>
+        <w:rPr>
+          <w:rFonts w:asciiTheme="majorHAnsi" w:hAnsiTheme="majorHAnsi" w:cs="Didot"/>
+          <w:sz w:val="20"/>
+        </w:rPr>
+        <w:t>outputQueue</w:t>
+      </w:r>
+      <w:proofErr w:type="spellEnd"/>
+    </w:p>
+    <w:p>
+      <w:pPr>
+        <w:rPr>
+          <w:rFonts w:asciiTheme="majorHAnsi" w:hAnsiTheme="majorHAnsi" w:cs="Didot"/>
+          <w:sz w:val="20"/>
+        </w:rPr>
+      </w:pPr>
+    </w:p>
+    <w:p>
+      <w:pPr>
+        <w:rPr>
+          <w:rFonts w:asciiTheme="majorHAnsi" w:hAnsiTheme="majorHAnsi" w:cs="Didot"/>
+          <w:sz w:val="20"/>
+        </w:rPr>
+      </w:pPr>
+      <w:r>
+        <w:rPr>
+          <w:rFonts w:asciiTheme="majorHAnsi" w:hAnsiTheme="majorHAnsi" w:cs="Didot"/>
+        </w:rPr>
+        <w:t>Conversation</w:t>
+      </w:r>
+      <w:r>
+        <w:rPr>
+          <w:rFonts w:asciiTheme="majorHAnsi" w:hAnsiTheme="majorHAnsi" w:cs="Didot"/>
+          <w:sz w:val="20"/>
+        </w:rPr>
+        <w:t xml:space="preserve"> </w:t>
+      </w:r>
+      <w:r>
+        <w:rPr>
+          <w:rFonts w:asciiTheme="majorHAnsi" w:hAnsiTheme="majorHAnsi" w:cs="Didot"/>
+          <w:sz w:val="20"/>
+        </w:rPr>
+        <w:t>extends Thread</w:t>
+      </w:r>
+      <w:r>
+        <w:rPr>
+          <w:rFonts w:asciiTheme="majorHAnsi" w:hAnsiTheme="majorHAnsi" w:cs="Didot"/>
+          <w:sz w:val="20"/>
+        </w:rPr>
+        <w:t xml:space="preserve"> </w:t>
+      </w:r>
+      <w:r>
+        <w:rPr>
+          <w:rFonts w:asciiTheme="majorHAnsi" w:hAnsiTheme="majorHAnsi" w:cs="Didot"/>
+          <w:sz w:val="20"/>
+        </w:rPr>
+        <w:t>– Model of the MVC, a mutable data</w:t>
+      </w:r>
+      <w:r>
+        <w:rPr>
+          <w:rFonts w:asciiTheme="majorHAnsi" w:hAnsiTheme="majorHAnsi" w:cs="Didot"/>
+          <w:sz w:val="20"/>
+        </w:rPr>
+        <w:t>-</w:t>
+      </w:r>
+      <w:r>
+        <w:rPr>
+          <w:rFonts w:asciiTheme="majorHAnsi" w:hAnsiTheme="majorHAnsi" w:cs="Didot"/>
+          <w:sz w:val="20"/>
+        </w:rPr>
+        <w:t>type that stores the messages between clien</w:t>
+      </w:r>
+      <w:r>
+        <w:rPr>
+          <w:rFonts w:asciiTheme="majorHAnsi" w:hAnsiTheme="majorHAnsi" w:cs="Didot"/>
+          <w:sz w:val="20"/>
+        </w:rPr>
+        <w:t>ts. Conversation will wait and take the queue</w:t>
+      </w:r>
+      <w:r>
+        <w:rPr>
+          <w:rFonts w:asciiTheme="majorHAnsi" w:hAnsiTheme="majorHAnsi" w:cs="Didot"/>
+          <w:sz w:val="20"/>
+        </w:rPr>
+        <w:t>, copying and putting correspond</w:t>
+      </w:r>
+      <w:r>
+        <w:rPr>
+          <w:rFonts w:asciiTheme="majorHAnsi" w:hAnsiTheme="majorHAnsi" w:cs="Didot"/>
+          <w:sz w:val="20"/>
+        </w:rPr>
+        <w:t xml:space="preserve"> message queue</w:t>
+      </w:r>
+      <w:r>
+        <w:rPr>
+          <w:rFonts w:asciiTheme="majorHAnsi" w:hAnsiTheme="majorHAnsi" w:cs="Didot"/>
+          <w:sz w:val="20"/>
+        </w:rPr>
+        <w:t>s onto</w:t>
+      </w:r>
+      <w:r>
+        <w:rPr>
+          <w:rFonts w:asciiTheme="majorHAnsi" w:hAnsiTheme="majorHAnsi" w:cs="Didot"/>
+          <w:sz w:val="20"/>
+        </w:rPr>
+        <w:t xml:space="preserve"> client</w:t>
+      </w:r>
+      <w:r>
+        <w:rPr>
+          <w:rFonts w:asciiTheme="majorHAnsi" w:hAnsiTheme="majorHAnsi" w:cs="Didot"/>
+          <w:sz w:val="20"/>
+        </w:rPr>
+        <w:t>-output</w:t>
+      </w:r>
+      <w:r>
+        <w:rPr>
+          <w:rFonts w:asciiTheme="majorHAnsi" w:hAnsiTheme="majorHAnsi" w:cs="Didot"/>
+          <w:sz w:val="20"/>
+        </w:rPr>
+        <w:t>-handler</w:t>
+      </w:r>
+      <w:r>
+        <w:rPr>
+          <w:rFonts w:asciiTheme="majorHAnsi" w:hAnsiTheme="majorHAnsi" w:cs="Didot"/>
+          <w:sz w:val="20"/>
+        </w:rPr>
+        <w:t>s</w:t>
+      </w:r>
+      <w:r>
+        <w:rPr>
+          <w:rFonts w:asciiTheme="majorHAnsi" w:hAnsiTheme="majorHAnsi" w:cs="Didot"/>
+          <w:sz w:val="20"/>
+        </w:rPr>
+        <w:t xml:space="preserve"> </w:t>
+      </w:r>
+      <w:proofErr w:type="spellStart"/>
+      <w:r>
+        <w:rPr>
+          <w:rFonts w:asciiTheme="majorHAnsi" w:hAnsiTheme="majorHAnsi" w:cs="Didot"/>
+          <w:sz w:val="20"/>
+        </w:rPr>
+        <w:t>outputQueue</w:t>
+      </w:r>
+      <w:proofErr w:type="spellEnd"/>
+      <w:r>
+        <w:rPr>
+          <w:rFonts w:asciiTheme="majorHAnsi" w:hAnsiTheme="majorHAnsi" w:cs="Didot"/>
+          <w:sz w:val="20"/>
+        </w:rPr>
+        <w:t>.</w:t>
+      </w:r>
+      <w:r>
+        <w:rPr>
+          <w:rFonts w:asciiTheme="majorHAnsi" w:hAnsiTheme="majorHAnsi" w:cs="Didot"/>
+          <w:sz w:val="20"/>
+        </w:rPr>
+        <w:t xml:space="preserve"> </w:t>
+      </w:r>
+    </w:p>
+    <w:p>
+      <w:pPr>
+        <w:pStyle w:val="a3"/>
+        <w:numPr>
+          <w:ilvl w:val="0"/>
+          <w:numId w:val="11"/>
+        </w:numPr>
+        <w:ind w:leftChars="0"/>
+        <w:rPr>
+          <w:rFonts w:asciiTheme="majorHAnsi" w:hAnsiTheme="majorHAnsi" w:cs="Didot"/>
+          <w:sz w:val="20"/>
+        </w:rPr>
+      </w:pPr>
+      <w:r>
+        <w:rPr>
+          <w:rFonts w:asciiTheme="majorHAnsi" w:hAnsiTheme="majorHAnsi" w:cs="Didot"/>
+          <w:sz w:val="20"/>
+        </w:rPr>
+        <w:t>Fields</w:t>
+      </w:r>
+      <w:r>
+        <w:rPr>
+          <w:rFonts w:asciiTheme="majorHAnsi" w:hAnsiTheme="majorHAnsi" w:cs="Didot"/>
+          <w:sz w:val="20"/>
+        </w:rPr>
+        <w:t>:</w:t>
+      </w:r>
+    </w:p>
+    <w:p>
+      <w:pPr>
+        <w:pStyle w:val="a3"/>
+        <w:numPr>
+          <w:ilvl w:val="1"/>
+          <w:numId w:val="11"/>
+        </w:numPr>
+        <w:ind w:leftChars="0"/>
+        <w:rPr>
+          <w:rFonts w:asciiTheme="majorHAnsi" w:hAnsiTheme="majorHAnsi" w:cs="Didot"/>
+          <w:sz w:val="20"/>
+        </w:rPr>
+      </w:pPr>
+      <w:proofErr w:type="spellStart"/>
+      <w:r>
+        <w:rPr>
+          <w:rFonts w:asciiTheme="majorHAnsi" w:hAnsiTheme="majorHAnsi" w:cs="Didot"/>
+          <w:sz w:val="20"/>
+        </w:rPr>
+        <w:t>BlockingQueue</w:t>
+      </w:r>
+      <w:proofErr w:type="spellEnd"/>
+      <w:r>
+        <w:rPr>
+          <w:rFonts w:asciiTheme="majorHAnsi" w:hAnsiTheme="majorHAnsi" w:cs="Didot"/>
+          <w:sz w:val="20"/>
+        </w:rPr>
+        <w:t xml:space="preserve"> &lt;Message&gt; </w:t>
+      </w:r>
+      <w:proofErr w:type="spellStart"/>
+      <w:r>
+        <w:rPr>
+          <w:rFonts w:asciiTheme="majorHAnsi" w:hAnsiTheme="majorHAnsi" w:cs="Didot"/>
+          <w:sz w:val="20"/>
+        </w:rPr>
+        <w:t>InputQueue</w:t>
+      </w:r>
+      <w:proofErr w:type="spellEnd"/>
+    </w:p>
+    <w:p>
+      <w:pPr>
+        <w:pStyle w:val="a3"/>
+        <w:numPr>
+          <w:ilvl w:val="1"/>
+          <w:numId w:val="11"/>
+        </w:numPr>
+        <w:ind w:leftChars="0"/>
+        <w:rPr>
+          <w:rFonts w:asciiTheme="majorHAnsi" w:hAnsiTheme="majorHAnsi" w:cs="Didot"/>
+          <w:sz w:val="20"/>
+        </w:rPr>
+      </w:pPr>
+      <w:proofErr w:type="spellStart"/>
+      <w:r>
+        <w:rPr>
+          <w:rFonts w:asciiTheme="majorHAnsi" w:hAnsiTheme="majorHAnsi" w:cs="Didot"/>
+          <w:sz w:val="20"/>
+        </w:rPr>
+        <w:t>HashMap</w:t>
+      </w:r>
+      <w:proofErr w:type="spellEnd"/>
+      <w:r>
+        <w:rPr>
+          <w:rFonts w:asciiTheme="majorHAnsi" w:hAnsiTheme="majorHAnsi" w:cs="Didot"/>
+          <w:sz w:val="20"/>
+        </w:rPr>
+        <w:t>&lt;</w:t>
+      </w:r>
+      <w:r>
+        <w:rPr>
+          <w:rFonts w:asciiTheme="majorHAnsi" w:hAnsiTheme="majorHAnsi" w:cs="Didot"/>
+          <w:sz w:val="20"/>
+        </w:rPr>
+        <w:t xml:space="preserve"> username,</w:t>
+      </w:r>
+      <w:r>
+        <w:rPr>
+          <w:rFonts w:asciiTheme="majorHAnsi" w:hAnsiTheme="majorHAnsi" w:cs="Didot"/>
+          <w:sz w:val="20"/>
+        </w:rPr>
+        <w:t xml:space="preserve"> </w:t>
+      </w:r>
+      <w:proofErr w:type="spellStart"/>
+      <w:r>
+        <w:rPr>
+          <w:rFonts w:asciiTheme="majorHAnsi" w:hAnsiTheme="majorHAnsi" w:cs="Didot"/>
+          <w:sz w:val="20"/>
+        </w:rPr>
+        <w:t>OutPut</w:t>
+      </w:r>
+      <w:r>
+        <w:rPr>
+          <w:rFonts w:asciiTheme="majorHAnsi" w:hAnsiTheme="majorHAnsi" w:cs="Didot"/>
+          <w:sz w:val="20"/>
+        </w:rPr>
+        <w:t>Handler</w:t>
+      </w:r>
+      <w:proofErr w:type="spellEnd"/>
+      <w:r>
+        <w:rPr>
+          <w:rFonts w:asciiTheme="majorHAnsi" w:hAnsiTheme="majorHAnsi" w:cs="Didot"/>
+          <w:sz w:val="20"/>
+        </w:rPr>
+        <w:t xml:space="preserve"> &gt; Users </w:t>
+      </w:r>
+      <w:r>
+        <w:rPr>
+          <w:rFonts w:asciiTheme="majorHAnsi" w:hAnsiTheme="majorHAnsi" w:cs="Didot"/>
+          <w:sz w:val="20"/>
+        </w:rPr>
+        <w:t>of all client</w:t>
+      </w:r>
+      <w:r>
+        <w:rPr>
+          <w:rFonts w:asciiTheme="majorHAnsi" w:hAnsiTheme="majorHAnsi" w:cs="Didot"/>
+          <w:sz w:val="20"/>
+        </w:rPr>
+        <w:t>s</w:t>
+      </w:r>
+      <w:r>
+        <w:rPr>
+          <w:rFonts w:asciiTheme="majorHAnsi" w:hAnsiTheme="majorHAnsi" w:cs="Didot"/>
+          <w:sz w:val="20"/>
+        </w:rPr>
+        <w:t xml:space="preserve"> in the conversation. </w:t>
+      </w:r>
+    </w:p>
+    <w:p>
+      <w:pPr>
+        <w:pStyle w:val="a3"/>
+        <w:numPr>
+          <w:ilvl w:val="0"/>
+          <w:numId w:val="11"/>
+        </w:numPr>
+        <w:ind w:leftChars="0"/>
+        <w:rPr>
+          <w:rFonts w:asciiTheme="majorHAnsi" w:hAnsiTheme="majorHAnsi" w:cs="Didot"/>
+          <w:sz w:val="20"/>
+        </w:rPr>
+      </w:pPr>
+      <w:r>
+        <w:rPr>
+          <w:rFonts w:asciiTheme="majorHAnsi" w:hAnsiTheme="majorHAnsi" w:cs="Didot"/>
+          <w:sz w:val="20"/>
+        </w:rPr>
+        <w:t>Methods</w:t>
+      </w:r>
+      <w:r>
+        <w:rPr>
+          <w:rFonts w:asciiTheme="majorHAnsi" w:hAnsiTheme="majorHAnsi" w:cs="Didot"/>
+          <w:sz w:val="20"/>
+        </w:rPr>
+        <w:t xml:space="preserve">: </w:t>
+      </w:r>
+      <w:r>
+        <w:rPr>
+          <w:rFonts w:asciiTheme="majorHAnsi" w:hAnsiTheme="majorHAnsi" w:cs="Didot"/>
+          <w:sz w:val="20"/>
+        </w:rPr>
+        <w:t xml:space="preserve"> </w:t>
+      </w:r>
+    </w:p>
+    <w:p>
+      <w:pPr>
+        <w:pStyle w:val="a3"/>
+        <w:numPr>
+          <w:ilvl w:val="1"/>
+          <w:numId w:val="11"/>
+        </w:numPr>
+        <w:ind w:leftChars="0"/>
+        <w:rPr>
+          <w:rFonts w:asciiTheme="majorHAnsi" w:hAnsiTheme="majorHAnsi" w:cs="Didot"/>
+          <w:sz w:val="20"/>
+        </w:rPr>
+      </w:pPr>
+      <w:r>
+        <w:rPr>
+          <w:rFonts w:asciiTheme="majorHAnsi" w:hAnsiTheme="majorHAnsi" w:cs="Didot"/>
+          <w:sz w:val="20"/>
+        </w:rPr>
+        <w:t>Conversation (</w:t>
+      </w:r>
+      <w:proofErr w:type="gramStart"/>
+      <w:r>
+        <w:rPr>
+          <w:rFonts w:asciiTheme="majorHAnsi" w:hAnsiTheme="majorHAnsi" w:cs="Didot"/>
+          <w:sz w:val="20"/>
+        </w:rPr>
+        <w:t>Name</w:t>
+      </w:r>
+      <w:r>
+        <w:rPr>
+          <w:rFonts w:asciiTheme="majorHAnsi" w:hAnsiTheme="majorHAnsi" w:cs="Didot"/>
+          <w:sz w:val="20"/>
+        </w:rPr>
+        <w:t xml:space="preserve"> </w:t>
+      </w:r>
+      <w:r>
+        <w:rPr>
+          <w:rFonts w:asciiTheme="majorHAnsi" w:hAnsiTheme="majorHAnsi" w:cs="Didot"/>
+          <w:sz w:val="20"/>
+        </w:rPr>
+        <w:t>)</w:t>
+      </w:r>
+      <w:proofErr w:type="gramEnd"/>
+      <w:r>
+        <w:rPr>
+          <w:rFonts w:asciiTheme="majorHAnsi" w:hAnsiTheme="majorHAnsi" w:cs="Didot"/>
+          <w:sz w:val="20"/>
+        </w:rPr>
+        <w:t xml:space="preserve"> : initialize a conversation with given </w:t>
+      </w:r>
+      <w:r>
+        <w:rPr>
+          <w:rFonts w:asciiTheme="majorHAnsi" w:hAnsiTheme="majorHAnsi" w:cs="Didot"/>
+          <w:sz w:val="20"/>
+        </w:rPr>
+        <w:t>name</w:t>
+      </w:r>
+    </w:p>
+    <w:p>
+      <w:pPr>
+        <w:pStyle w:val="a3"/>
+        <w:numPr>
+          <w:ilvl w:val="1"/>
+          <w:numId w:val="11"/>
+        </w:numPr>
+        <w:ind w:leftChars="0"/>
+        <w:rPr>
+          <w:rFonts w:asciiTheme="majorHAnsi" w:hAnsiTheme="majorHAnsi" w:cs="Didot"/>
+          <w:sz w:val="20"/>
+        </w:rPr>
+      </w:pPr>
+      <w:proofErr w:type="gramStart"/>
+      <w:r>
+        <w:rPr>
+          <w:rFonts w:asciiTheme="majorHAnsi" w:hAnsiTheme="majorHAnsi" w:cs="Didot"/>
+          <w:sz w:val="20"/>
+        </w:rPr>
+        <w:t>Run(</w:t>
+      </w:r>
+      <w:proofErr w:type="gramEnd"/>
+      <w:r>
+        <w:rPr>
+          <w:rFonts w:asciiTheme="majorHAnsi" w:hAnsiTheme="majorHAnsi" w:cs="Didot"/>
+          <w:sz w:val="20"/>
+        </w:rPr>
+        <w:t xml:space="preserve">) : sits in a loop calling take() on the </w:t>
+      </w:r>
+      <w:proofErr w:type="spellStart"/>
+      <w:r>
+        <w:rPr>
+          <w:rFonts w:asciiTheme="majorHAnsi" w:hAnsiTheme="majorHAnsi" w:cs="Didot"/>
+          <w:sz w:val="20"/>
+        </w:rPr>
+        <w:t>inputQueue</w:t>
+      </w:r>
+      <w:proofErr w:type="spellEnd"/>
+    </w:p>
+    <w:p>
+      <w:pPr>
+        <w:pStyle w:val="a3"/>
+        <w:numPr>
+          <w:ilvl w:val="1"/>
+          <w:numId w:val="11"/>
+        </w:numPr>
+        <w:ind w:leftChars="0"/>
+        <w:rPr>
+          <w:rFonts w:asciiTheme="majorHAnsi" w:hAnsiTheme="majorHAnsi" w:cs="Didot"/>
+          <w:sz w:val="20"/>
+        </w:rPr>
+      </w:pPr>
+      <w:proofErr w:type="spellStart"/>
+      <w:proofErr w:type="gramStart"/>
+      <w:r>
+        <w:rPr>
+          <w:rFonts w:asciiTheme="majorHAnsi" w:hAnsiTheme="majorHAnsi" w:cs="Didot"/>
+          <w:sz w:val="20"/>
+        </w:rPr>
+        <w:t>HandleQueue</w:t>
+      </w:r>
+      <w:proofErr w:type="spellEnd"/>
+      <w:r>
+        <w:rPr>
+          <w:rFonts w:asciiTheme="majorHAnsi" w:hAnsiTheme="majorHAnsi" w:cs="Didot"/>
+          <w:sz w:val="20"/>
+        </w:rPr>
+        <w:t>(</w:t>
+      </w:r>
+      <w:proofErr w:type="gramEnd"/>
+      <w:r>
+        <w:rPr>
+          <w:rFonts w:asciiTheme="majorHAnsi" w:hAnsiTheme="majorHAnsi" w:cs="Didot"/>
+          <w:sz w:val="20"/>
+        </w:rPr>
+        <w:t>Message): H</w:t>
+      </w:r>
+      <w:r>
+        <w:rPr>
+          <w:rFonts w:asciiTheme="majorHAnsi" w:hAnsiTheme="majorHAnsi" w:cs="Didot"/>
+          <w:sz w:val="20"/>
+        </w:rPr>
+        <w:t>anding the message queue , turning int</w:t>
+      </w:r>
+      <w:r>
+        <w:rPr>
+          <w:rFonts w:asciiTheme="majorHAnsi" w:hAnsiTheme="majorHAnsi" w:cs="Didot"/>
+          <w:sz w:val="20"/>
+        </w:rPr>
+        <w:t xml:space="preserve">o a action such as </w:t>
+      </w:r>
+      <w:proofErr w:type="spellStart"/>
+      <w:r>
+        <w:rPr>
+          <w:rFonts w:asciiTheme="majorHAnsi" w:hAnsiTheme="majorHAnsi" w:cs="Didot"/>
+          <w:sz w:val="20"/>
+        </w:rPr>
+        <w:t>addClient</w:t>
+      </w:r>
+      <w:proofErr w:type="spellEnd"/>
+      <w:r>
+        <w:rPr>
+          <w:rFonts w:asciiTheme="majorHAnsi" w:hAnsiTheme="majorHAnsi" w:cs="Didot"/>
+          <w:sz w:val="20"/>
+        </w:rPr>
+        <w:t xml:space="preserve"> or</w:t>
+      </w:r>
+      <w:r>
+        <w:rPr>
+          <w:rFonts w:asciiTheme="majorHAnsi" w:hAnsiTheme="majorHAnsi" w:cs="Didot"/>
+          <w:sz w:val="20"/>
+        </w:rPr>
+        <w:t xml:space="preserve"> </w:t>
+      </w:r>
+      <w:proofErr w:type="spellStart"/>
+      <w:r>
+        <w:rPr>
+          <w:rFonts w:asciiTheme="majorHAnsi" w:hAnsiTheme="majorHAnsi" w:cs="Didot"/>
+          <w:sz w:val="20"/>
+        </w:rPr>
+        <w:t>removeClient</w:t>
+      </w:r>
+      <w:proofErr w:type="spellEnd"/>
+      <w:r>
+        <w:rPr>
+          <w:rFonts w:asciiTheme="majorHAnsi" w:hAnsiTheme="majorHAnsi" w:cs="Didot"/>
+          <w:sz w:val="20"/>
+        </w:rPr>
+        <w:t>.</w:t>
+      </w:r>
+    </w:p>
+    <w:p>
+      <w:pPr>
+        <w:pStyle w:val="a3"/>
+        <w:numPr>
+          <w:ilvl w:val="1"/>
+          <w:numId w:val="11"/>
+        </w:numPr>
+        <w:ind w:leftChars="0"/>
+        <w:rPr>
+          <w:rFonts w:asciiTheme="majorHAnsi" w:hAnsiTheme="majorHAnsi" w:cs="Didot"/>
+          <w:sz w:val="20"/>
+        </w:rPr>
+      </w:pPr>
+      <w:proofErr w:type="spellStart"/>
+      <w:proofErr w:type="gramStart"/>
+      <w:r>
+        <w:rPr>
+          <w:rFonts w:asciiTheme="majorHAnsi" w:hAnsiTheme="majorHAnsi" w:cs="Didot"/>
+          <w:sz w:val="20"/>
+        </w:rPr>
+        <w:t>addClient</w:t>
+      </w:r>
+      <w:proofErr w:type="spellEnd"/>
+      <w:proofErr w:type="gramEnd"/>
+      <w:r>
+        <w:rPr>
+          <w:rFonts w:asciiTheme="majorHAnsi" w:hAnsiTheme="majorHAnsi" w:cs="Didot"/>
+          <w:sz w:val="20"/>
+        </w:rPr>
+        <w:t xml:space="preserve"> (</w:t>
+      </w:r>
+      <w:r>
+        <w:rPr>
+          <w:rFonts w:asciiTheme="majorHAnsi" w:hAnsiTheme="majorHAnsi" w:cs="Didot"/>
+          <w:sz w:val="20"/>
+        </w:rPr>
+        <w:t xml:space="preserve"> </w:t>
+      </w:r>
+      <w:proofErr w:type="spellStart"/>
+      <w:r>
+        <w:rPr>
+          <w:rFonts w:asciiTheme="majorHAnsi" w:hAnsiTheme="majorHAnsi" w:cs="Didot"/>
+          <w:sz w:val="20"/>
+        </w:rPr>
+        <w:t>OutputHandler</w:t>
+      </w:r>
+      <w:proofErr w:type="spellEnd"/>
+      <w:r>
+        <w:rPr>
+          <w:rFonts w:asciiTheme="majorHAnsi" w:hAnsiTheme="majorHAnsi" w:cs="Didot"/>
+          <w:sz w:val="20"/>
+        </w:rPr>
+        <w:t xml:space="preserve"> </w:t>
+      </w:r>
+      <w:r>
+        <w:rPr>
+          <w:rFonts w:asciiTheme="majorHAnsi" w:hAnsiTheme="majorHAnsi" w:cs="Didot"/>
+          <w:sz w:val="20"/>
+        </w:rPr>
+        <w:t xml:space="preserve">) : </w:t>
+      </w:r>
+      <w:r>
+        <w:rPr>
+          <w:rFonts w:asciiTheme="majorHAnsi" w:hAnsiTheme="majorHAnsi" w:cs="Didot"/>
+          <w:sz w:val="20"/>
+        </w:rPr>
+        <w:t xml:space="preserve">Conversation will access the </w:t>
+      </w:r>
+      <w:proofErr w:type="spellStart"/>
+      <w:r>
+        <w:rPr>
+          <w:rFonts w:asciiTheme="majorHAnsi" w:hAnsiTheme="majorHAnsi" w:cs="Didot"/>
+          <w:sz w:val="20"/>
+        </w:rPr>
+        <w:t>clientOutputhandler</w:t>
+      </w:r>
+      <w:proofErr w:type="spellEnd"/>
+      <w:r>
+        <w:rPr>
+          <w:rFonts w:asciiTheme="majorHAnsi" w:hAnsiTheme="majorHAnsi" w:cs="Didot"/>
+          <w:sz w:val="20"/>
+        </w:rPr>
+        <w:t xml:space="preserve"> from </w:t>
+      </w:r>
+      <w:proofErr w:type="spellStart"/>
+      <w:r>
+        <w:rPr>
+          <w:rFonts w:asciiTheme="majorHAnsi" w:hAnsiTheme="majorHAnsi" w:cs="Didot"/>
+          <w:sz w:val="20"/>
+        </w:rPr>
+        <w:t>OnlineUser</w:t>
+      </w:r>
+      <w:proofErr w:type="spellEnd"/>
+      <w:r>
+        <w:rPr>
+          <w:rFonts w:asciiTheme="majorHAnsi" w:hAnsiTheme="majorHAnsi" w:cs="Didot"/>
+          <w:sz w:val="20"/>
+        </w:rPr>
+        <w:t xml:space="preserve"> of server, </w:t>
+      </w:r>
+      <w:r>
+        <w:rPr>
+          <w:rFonts w:asciiTheme="majorHAnsi" w:hAnsiTheme="majorHAnsi" w:cs="Didot"/>
+          <w:sz w:val="20"/>
+        </w:rPr>
+        <w:t>add</w:t>
+      </w:r>
+      <w:r>
+        <w:rPr>
+          <w:rFonts w:asciiTheme="majorHAnsi" w:hAnsiTheme="majorHAnsi" w:cs="Didot"/>
+          <w:sz w:val="20"/>
+        </w:rPr>
+        <w:t>ing a new</w:t>
+      </w:r>
+      <w:r>
+        <w:rPr>
+          <w:rFonts w:asciiTheme="majorHAnsi" w:hAnsiTheme="majorHAnsi" w:cs="Didot"/>
+          <w:sz w:val="20"/>
+        </w:rPr>
+        <w:t xml:space="preserve"> client</w:t>
+      </w:r>
+      <w:r>
+        <w:rPr>
+          <w:rFonts w:asciiTheme="majorHAnsi" w:hAnsiTheme="majorHAnsi" w:cs="Didot"/>
+          <w:sz w:val="20"/>
+        </w:rPr>
+        <w:t xml:space="preserve"> who subscribe</w:t>
+      </w:r>
+      <w:r>
+        <w:rPr>
+          <w:rFonts w:asciiTheme="majorHAnsi" w:hAnsiTheme="majorHAnsi" w:cs="Didot"/>
+          <w:sz w:val="20"/>
+        </w:rPr>
+        <w:t xml:space="preserve"> to </w:t>
+      </w:r>
+      <w:r>
+        <w:rPr>
+          <w:rFonts w:asciiTheme="majorHAnsi" w:hAnsiTheme="majorHAnsi" w:cs="Didot"/>
+          <w:sz w:val="20"/>
+        </w:rPr>
+        <w:t>this conversation</w:t>
+      </w:r>
+      <w:r>
+        <w:rPr>
+          <w:rFonts w:asciiTheme="majorHAnsi" w:hAnsiTheme="majorHAnsi" w:cs="Didot"/>
+          <w:sz w:val="20"/>
+        </w:rPr>
+        <w:t xml:space="preserve"> and notify all the other client in this conversation by putting a message to </w:t>
+      </w:r>
+      <w:r>
+        <w:rPr>
+          <w:rFonts w:asciiTheme="majorHAnsi" w:hAnsiTheme="majorHAnsi" w:cs="Didot"/>
+          <w:sz w:val="20"/>
+        </w:rPr>
+        <w:t>output handler’s</w:t>
+      </w:r>
+      <w:r>
+        <w:rPr>
+          <w:rFonts w:asciiTheme="majorHAnsi" w:hAnsiTheme="majorHAnsi" w:cs="Didot"/>
+          <w:sz w:val="20"/>
+        </w:rPr>
+        <w:t xml:space="preserve"> queue.</w:t>
+      </w:r>
+    </w:p>
+    <w:p>
+      <w:pPr>
+        <w:pStyle w:val="a3"/>
+        <w:numPr>
+          <w:ilvl w:val="1"/>
+          <w:numId w:val="11"/>
+        </w:numPr>
+        <w:ind w:leftChars="0"/>
+        <w:rPr>
+          <w:rFonts w:asciiTheme="majorHAnsi" w:hAnsiTheme="majorHAnsi" w:cs="Didot"/>
+          <w:sz w:val="20"/>
+        </w:rPr>
+      </w:pPr>
+      <w:proofErr w:type="spellStart"/>
+      <w:proofErr w:type="gramStart"/>
+      <w:r>
+        <w:rPr>
+          <w:rFonts w:asciiTheme="majorHAnsi" w:hAnsiTheme="majorHAnsi" w:cs="Didot"/>
+          <w:sz w:val="20"/>
+        </w:rPr>
+        <w:t>getCurrentUsers</w:t>
+      </w:r>
+      <w:proofErr w:type="spellEnd"/>
+      <w:proofErr w:type="gramEnd"/>
+      <w:r>
+        <w:rPr>
+          <w:rFonts w:asciiTheme="majorHAnsi" w:hAnsiTheme="majorHAnsi" w:cs="Didot"/>
+          <w:sz w:val="20"/>
+        </w:rPr>
+        <w:t>() : return the user name is the conversation.</w:t>
+      </w:r>
+    </w:p>
+    <w:p>
+      <w:pPr>
+        <w:pStyle w:val="a3"/>
+        <w:numPr>
+          <w:ilvl w:val="1"/>
+          <w:numId w:val="11"/>
+        </w:numPr>
+        <w:ind w:leftChars="0"/>
+        <w:rPr>
+          <w:rFonts w:asciiTheme="majorHAnsi" w:hAnsiTheme="majorHAnsi" w:cs="Didot"/>
+          <w:sz w:val="20"/>
+        </w:rPr>
+      </w:pPr>
+      <w:proofErr w:type="spellStart"/>
+      <w:r>
+        <w:rPr>
+          <w:rFonts w:asciiTheme="majorHAnsi" w:hAnsiTheme="majorHAnsi" w:cs="Didot"/>
+          <w:sz w:val="20"/>
+        </w:rPr>
+        <w:t>RemoveCLient</w:t>
+      </w:r>
+      <w:proofErr w:type="spellEnd"/>
+      <w:proofErr w:type="gramStart"/>
+      <w:r>
+        <w:rPr>
+          <w:rFonts w:asciiTheme="majorHAnsi" w:hAnsiTheme="majorHAnsi" w:cs="Didot"/>
+          <w:sz w:val="20"/>
+        </w:rPr>
+        <w:t>(</w:t>
+      </w:r>
+      <w:r>
+        <w:rPr>
+          <w:rFonts w:asciiTheme="majorHAnsi" w:hAnsiTheme="majorHAnsi" w:cs="Didot"/>
+          <w:sz w:val="20"/>
+        </w:rPr>
+        <w:t xml:space="preserve"> </w:t>
+      </w:r>
+      <w:proofErr w:type="spellStart"/>
+      <w:r>
+        <w:rPr>
+          <w:rFonts w:asciiTheme="majorHAnsi" w:hAnsiTheme="majorHAnsi" w:cs="Didot"/>
+          <w:sz w:val="20"/>
+        </w:rPr>
+        <w:t>OutputHandler</w:t>
+      </w:r>
+      <w:proofErr w:type="spellEnd"/>
+      <w:proofErr w:type="gramEnd"/>
+      <w:r>
+        <w:rPr>
+          <w:rFonts w:asciiTheme="majorHAnsi" w:hAnsiTheme="majorHAnsi" w:cs="Didot"/>
+          <w:sz w:val="20"/>
+        </w:rPr>
+        <w:t>) : remove client</w:t>
+      </w:r>
+      <w:r>
+        <w:rPr>
+          <w:rFonts w:asciiTheme="majorHAnsi" w:hAnsiTheme="majorHAnsi" w:cs="Didot"/>
+          <w:sz w:val="20"/>
+        </w:rPr>
+        <w:t xml:space="preserve"> output </w:t>
+      </w:r>
+      <w:r>
+        <w:rPr>
+          <w:rFonts w:asciiTheme="majorHAnsi" w:hAnsiTheme="majorHAnsi" w:cs="Didot"/>
+          <w:sz w:val="20"/>
+        </w:rPr>
+        <w:t>handler in the conversation and notify</w:t>
+      </w:r>
+      <w:r>
+        <w:rPr>
+          <w:rFonts w:asciiTheme="majorHAnsi" w:hAnsiTheme="majorHAnsi" w:cs="Didot"/>
+          <w:sz w:val="20"/>
+        </w:rPr>
+        <w:t xml:space="preserve"> all the</w:t>
+      </w:r>
+      <w:r>
+        <w:rPr>
+          <w:rFonts w:asciiTheme="majorHAnsi" w:hAnsiTheme="majorHAnsi" w:cs="Didot"/>
+          <w:sz w:val="20"/>
+        </w:rPr>
+        <w:t xml:space="preserve"> other clients</w:t>
+      </w:r>
+      <w:r>
+        <w:rPr>
+          <w:rFonts w:asciiTheme="majorHAnsi" w:hAnsiTheme="majorHAnsi" w:cs="Didot"/>
+          <w:sz w:val="20"/>
+        </w:rPr>
+        <w:t xml:space="preserve"> in the conversation.</w:t>
+      </w:r>
+      <w:r>
+        <w:rPr>
+          <w:rFonts w:asciiTheme="majorHAnsi" w:hAnsiTheme="majorHAnsi" w:cs="Didot"/>
+          <w:sz w:val="20"/>
+        </w:rPr>
+        <w:t xml:space="preserve">  </w:t>
+      </w:r>
+    </w:p>
+    <w:p>
+      <w:pPr>
+        <w:pStyle w:val="a3"/>
+        <w:numPr>
+          <w:ilvl w:val="1"/>
+          <w:numId w:val="11"/>
+        </w:numPr>
+        <w:ind w:leftChars="0"/>
+        <w:rPr>
+          <w:rFonts w:asciiTheme="majorHAnsi" w:hAnsiTheme="majorHAnsi" w:cs="Didot"/>
+          <w:sz w:val="20"/>
+        </w:rPr>
+      </w:pPr>
+      <w:proofErr w:type="spellStart"/>
+      <w:proofErr w:type="gramStart"/>
+      <w:r>
+        <w:rPr>
+          <w:rFonts w:asciiTheme="majorHAnsi" w:hAnsiTheme="majorHAnsi" w:cs="Didot"/>
+          <w:sz w:val="20"/>
+        </w:rPr>
+        <w:t>updateMessage</w:t>
+      </w:r>
+      <w:proofErr w:type="spellEnd"/>
+      <w:proofErr w:type="gramEnd"/>
+      <w:r>
+        <w:rPr>
+          <w:rFonts w:asciiTheme="majorHAnsi" w:hAnsiTheme="majorHAnsi" w:cs="Didot"/>
+          <w:sz w:val="20"/>
+        </w:rPr>
+        <w:t xml:space="preserve">() : After consuming a queue from </w:t>
+      </w:r>
+      <w:proofErr w:type="spellStart"/>
+      <w:r>
+        <w:rPr>
+          <w:rFonts w:asciiTheme="majorHAnsi" w:hAnsiTheme="majorHAnsi" w:cs="Didot"/>
+          <w:sz w:val="20"/>
+        </w:rPr>
+        <w:t>InputQueue</w:t>
+      </w:r>
+      <w:proofErr w:type="spellEnd"/>
+      <w:r>
+        <w:rPr>
+          <w:rFonts w:asciiTheme="majorHAnsi" w:hAnsiTheme="majorHAnsi" w:cs="Didot"/>
+          <w:sz w:val="20"/>
+        </w:rPr>
+        <w:t xml:space="preserve">, send the message back to </w:t>
+      </w:r>
+      <w:r>
+        <w:rPr>
+          <w:rFonts w:asciiTheme="majorHAnsi" w:hAnsiTheme="majorHAnsi" w:cs="Didot"/>
+          <w:sz w:val="20"/>
+        </w:rPr>
+        <w:t>each users client output handler in this conversation</w:t>
+      </w:r>
+      <w:r>
+        <w:rPr>
+          <w:rFonts w:asciiTheme="majorHAnsi" w:hAnsiTheme="majorHAnsi" w:cs="Didot"/>
+          <w:sz w:val="20"/>
+        </w:rPr>
+        <w:t>.</w:t>
+      </w:r>
+    </w:p>
+    <w:p>
+      <w:pPr>
+        <w:pStyle w:val="a3"/>
+        <w:numPr>
+          <w:ilvl w:val="1"/>
+          <w:numId w:val="11"/>
+        </w:numPr>
+        <w:ind w:leftChars="0"/>
+        <w:rPr>
+          <w:rFonts w:asciiTheme="majorHAnsi" w:hAnsiTheme="majorHAnsi" w:cs="Didot"/>
+          <w:sz w:val="20"/>
+        </w:rPr>
+      </w:pPr>
+      <w:proofErr w:type="spellStart"/>
+      <w:proofErr w:type="gramStart"/>
+      <w:r>
+        <w:rPr>
+          <w:rFonts w:asciiTheme="majorHAnsi" w:hAnsiTheme="majorHAnsi" w:cs="Didot"/>
+          <w:sz w:val="20"/>
+        </w:rPr>
+        <w:t>updateQueue</w:t>
+      </w:r>
+      <w:proofErr w:type="spellEnd"/>
+      <w:proofErr w:type="gramEnd"/>
+      <w:r>
+        <w:rPr>
+          <w:rFonts w:asciiTheme="majorHAnsi" w:hAnsiTheme="majorHAnsi" w:cs="Didot"/>
+          <w:sz w:val="20"/>
+        </w:rPr>
+        <w:t>(Message): add a queue to Conversation’s output queue.</w:t>
+      </w:r>
+    </w:p>
+    <w:p>
+      <w:pPr>
+        <w:rPr>
+          <w:rFonts w:ascii="Optima" w:hAnsi="Optima" w:cs="Didot"/>
+          <w:sz w:val="20"/>
+          <w:szCs w:val="20"/>
+        </w:rPr>
+      </w:pPr>
+      <w:r>
+        <w:rPr>
+          <w:b/>
+        </w:rPr>
+        <w:t>Client</w:t>
+      </w:r>
+      <w:r>
+        <w:rPr>
+          <w:b/>
+        </w:rPr>
+        <w:t>-Side:</w:t>
+      </w:r>
+    </w:p>
+    <w:p>
+      <w:pPr>
+        <w:rPr>
+          <w:rFonts w:asciiTheme="majorHAnsi" w:hAnsiTheme="majorHAnsi" w:cs="Didot"/>
+          <w:sz w:val="20"/>
+        </w:rPr>
+      </w:pPr>
+      <w:r>
+        <w:rPr>
+          <w:rFonts w:asciiTheme="majorHAnsi" w:hAnsiTheme="majorHAnsi" w:cs="Didot"/>
+        </w:rPr>
+        <w:t>User</w:t>
+      </w:r>
+      <w:r>
+        <w:rPr>
+          <w:rFonts w:asciiTheme="majorHAnsi" w:hAnsiTheme="majorHAnsi" w:cs="Didot"/>
+        </w:rPr>
+        <w:t xml:space="preserve"> </w:t>
+      </w:r>
+      <w:r>
+        <w:rPr>
+          <w:rFonts w:asciiTheme="majorHAnsi" w:hAnsiTheme="majorHAnsi" w:cs="Didot"/>
+        </w:rPr>
+        <w:t>–</w:t>
+      </w:r>
+      <w:r>
+        <w:rPr>
+          <w:rFonts w:asciiTheme="majorHAnsi" w:hAnsiTheme="majorHAnsi" w:cs="Didot"/>
+        </w:rPr>
+        <w:t xml:space="preserve"> </w:t>
+      </w:r>
+      <w:r>
+        <w:rPr>
+          <w:rFonts w:asciiTheme="majorHAnsi" w:hAnsiTheme="majorHAnsi" w:cs="Didot"/>
+          <w:sz w:val="20"/>
+        </w:rPr>
+        <w:t>At First, a</w:t>
+      </w:r>
+      <w:r>
+        <w:rPr>
+          <w:rFonts w:asciiTheme="majorHAnsi" w:hAnsiTheme="majorHAnsi" w:cs="Didot"/>
+          <w:sz w:val="20"/>
+        </w:rPr>
+        <w:t xml:space="preserve"> </w:t>
+      </w:r>
+      <w:r>
+        <w:rPr>
+          <w:rFonts w:asciiTheme="majorHAnsi" w:hAnsiTheme="majorHAnsi" w:cs="Didot"/>
+          <w:sz w:val="20"/>
+        </w:rPr>
+        <w:t>user,</w:t>
+      </w:r>
+      <w:r>
+        <w:rPr>
+          <w:rFonts w:asciiTheme="majorHAnsi" w:hAnsiTheme="majorHAnsi" w:cs="Didot"/>
+          <w:sz w:val="20"/>
+        </w:rPr>
+        <w:t xml:space="preserve"> </w:t>
+      </w:r>
+      <w:r>
+        <w:rPr>
+          <w:rFonts w:asciiTheme="majorHAnsi" w:hAnsiTheme="majorHAnsi" w:cs="Didot"/>
+          <w:sz w:val="20"/>
+        </w:rPr>
+        <w:t>controller part of MVC</w:t>
+      </w:r>
+      <w:r>
+        <w:rPr>
+          <w:rFonts w:asciiTheme="majorHAnsi" w:hAnsiTheme="majorHAnsi" w:cs="Didot"/>
+          <w:sz w:val="20"/>
+        </w:rPr>
+        <w:t>,</w:t>
+      </w:r>
+      <w:r>
+        <w:rPr>
+          <w:rFonts w:asciiTheme="majorHAnsi" w:hAnsiTheme="majorHAnsi" w:cs="Didot"/>
+          <w:sz w:val="20"/>
+        </w:rPr>
+        <w:t xml:space="preserve"> will invoke a </w:t>
+      </w:r>
+      <w:proofErr w:type="spellStart"/>
+      <w:r>
+        <w:rPr>
+          <w:rFonts w:asciiTheme="majorHAnsi" w:hAnsiTheme="majorHAnsi" w:cs="Didot"/>
+          <w:sz w:val="20"/>
+        </w:rPr>
+        <w:t>MainBoard</w:t>
+      </w:r>
+      <w:proofErr w:type="spellEnd"/>
+      <w:r>
+        <w:rPr>
+          <w:rFonts w:asciiTheme="majorHAnsi" w:hAnsiTheme="majorHAnsi" w:cs="Didot"/>
+          <w:sz w:val="20"/>
+        </w:rPr>
+        <w:t>-GUI</w:t>
+      </w:r>
+      <w:r>
+        <w:rPr>
+          <w:rFonts w:asciiTheme="majorHAnsi" w:hAnsiTheme="majorHAnsi" w:cs="Didot"/>
+          <w:sz w:val="20"/>
+        </w:rPr>
+        <w:t>.</w:t>
+      </w:r>
+      <w:r>
+        <w:rPr>
+          <w:rFonts w:asciiTheme="majorHAnsi" w:hAnsiTheme="majorHAnsi" w:cs="Didot"/>
+          <w:sz w:val="20"/>
+        </w:rPr>
+        <w:t xml:space="preserve"> Client has to make</w:t>
+      </w:r>
+      <w:r>
+        <w:rPr>
+          <w:rFonts w:asciiTheme="majorHAnsi" w:hAnsiTheme="majorHAnsi" w:cs="Didot"/>
+          <w:sz w:val="20"/>
+        </w:rPr>
+        <w:t xml:space="preserve"> </w:t>
+      </w:r>
+      <w:r>
+        <w:rPr>
+          <w:rFonts w:asciiTheme="majorHAnsi" w:hAnsiTheme="majorHAnsi" w:cs="Didot"/>
+          <w:sz w:val="20"/>
+        </w:rPr>
+        <w:t xml:space="preserve">a </w:t>
+      </w:r>
+      <w:r>
+        <w:rPr>
+          <w:rFonts w:asciiTheme="majorHAnsi" w:hAnsiTheme="majorHAnsi" w:cs="Didot"/>
+          <w:sz w:val="20"/>
+        </w:rPr>
+        <w:t>socket</w:t>
+      </w:r>
+      <w:r>
+        <w:rPr>
+          <w:rFonts w:asciiTheme="majorHAnsi" w:hAnsiTheme="majorHAnsi" w:cs="Didot"/>
+          <w:sz w:val="20"/>
+        </w:rPr>
+        <w:t xml:space="preserve"> </w:t>
+      </w:r>
+      <w:r>
+        <w:rPr>
+          <w:rFonts w:asciiTheme="majorHAnsi" w:hAnsiTheme="majorHAnsi" w:cs="Didot"/>
+          <w:sz w:val="20"/>
+        </w:rPr>
+        <w:t>connect</w:t>
+      </w:r>
+      <w:r>
+        <w:rPr>
+          <w:rFonts w:asciiTheme="majorHAnsi" w:hAnsiTheme="majorHAnsi" w:cs="Didot"/>
+          <w:sz w:val="20"/>
+        </w:rPr>
+        <w:t>ion</w:t>
+      </w:r>
+      <w:r>
+        <w:rPr>
+          <w:rFonts w:asciiTheme="majorHAnsi" w:hAnsiTheme="majorHAnsi" w:cs="Didot"/>
+          <w:sz w:val="20"/>
+        </w:rPr>
+        <w:t xml:space="preserve"> to the server with specific address</w:t>
+      </w:r>
+      <w:r>
+        <w:rPr>
+          <w:rFonts w:asciiTheme="majorHAnsi" w:hAnsiTheme="majorHAnsi" w:cs="Didot"/>
+          <w:sz w:val="20"/>
+        </w:rPr>
+        <w:t>, port number</w:t>
+      </w:r>
+      <w:r>
+        <w:rPr>
+          <w:rFonts w:asciiTheme="majorHAnsi" w:hAnsiTheme="majorHAnsi" w:cs="Didot"/>
+          <w:sz w:val="20"/>
+        </w:rPr>
+        <w:t>.</w:t>
+      </w:r>
+      <w:r>
+        <w:rPr>
+          <w:rFonts w:asciiTheme="majorHAnsi" w:hAnsiTheme="majorHAnsi" w:cs="Didot"/>
+          <w:sz w:val="20"/>
+        </w:rPr>
+        <w:t xml:space="preserve"> Afterward the </w:t>
+      </w:r>
+      <w:proofErr w:type="gramStart"/>
+      <w:r>
+        <w:rPr>
+          <w:rFonts w:asciiTheme="majorHAnsi" w:hAnsiTheme="majorHAnsi" w:cs="Didot"/>
+          <w:sz w:val="20"/>
+        </w:rPr>
+        <w:t>User(</w:t>
+      </w:r>
+      <w:proofErr w:type="gramEnd"/>
+      <w:r>
+        <w:rPr>
+          <w:rFonts w:asciiTheme="majorHAnsi" w:hAnsiTheme="majorHAnsi" w:cs="Didot"/>
+          <w:sz w:val="20"/>
+        </w:rPr>
+        <w:t>client) has to  type username to server to check if it’s valid.</w:t>
+      </w:r>
+      <w:r>
+        <w:rPr>
+          <w:rFonts w:asciiTheme="majorHAnsi" w:hAnsiTheme="majorHAnsi" w:cs="Didot"/>
+          <w:sz w:val="20"/>
+        </w:rPr>
+        <w:t xml:space="preserve"> If the username</w:t>
+      </w:r>
+      <w:r>
+        <w:rPr>
+          <w:rFonts w:asciiTheme="majorHAnsi" w:hAnsiTheme="majorHAnsi" w:cs="Didot"/>
+          <w:sz w:val="20"/>
+        </w:rPr>
+        <w:t xml:space="preserve"> </w:t>
+      </w:r>
+      <w:r>
+        <w:rPr>
+          <w:rFonts w:asciiTheme="majorHAnsi" w:hAnsiTheme="majorHAnsi" w:cs="Didot"/>
+          <w:sz w:val="20"/>
+        </w:rPr>
+        <w:t>is not valid or unique client are asked to type a new one</w:t>
+      </w:r>
+      <w:r>
+        <w:rPr>
+          <w:rFonts w:asciiTheme="majorHAnsi" w:hAnsiTheme="majorHAnsi" w:cs="Didot"/>
+          <w:sz w:val="20"/>
+        </w:rPr>
+        <w:t>.</w:t>
+      </w:r>
+      <w:r>
+        <w:rPr>
+          <w:rFonts w:asciiTheme="majorHAnsi" w:hAnsiTheme="majorHAnsi" w:cs="Didot"/>
+          <w:sz w:val="20"/>
+        </w:rPr>
+        <w:t xml:space="preserve"> No conversation would start if the username </w:t>
+      </w:r>
+      <w:proofErr w:type="gramStart"/>
+      <w:r>
+        <w:rPr>
+          <w:rFonts w:asciiTheme="majorHAnsi" w:hAnsiTheme="majorHAnsi" w:cs="Didot"/>
+          <w:sz w:val="20"/>
+        </w:rPr>
+        <w:t>is</w:t>
+      </w:r>
+      <w:proofErr w:type="gramEnd"/>
+      <w:r>
+        <w:rPr>
+          <w:rFonts w:asciiTheme="majorHAnsi" w:hAnsiTheme="majorHAnsi" w:cs="Didot"/>
+          <w:sz w:val="20"/>
+        </w:rPr>
+        <w:t xml:space="preserve"> not valid. </w:t>
+      </w:r>
+      <w:r>
+        <w:rPr>
+          <w:rFonts w:asciiTheme="majorHAnsi" w:hAnsiTheme="majorHAnsi" w:cs="Didot"/>
+          <w:sz w:val="20"/>
+        </w:rPr>
+        <w:t xml:space="preserve"> </w:t>
+      </w:r>
+    </w:p>
+    <w:p>
+      <w:pPr>
+        <w:pStyle w:val="a3"/>
+        <w:numPr>
+          <w:ilvl w:val="0"/>
+          <w:numId w:val="9"/>
+        </w:numPr>
+        <w:ind w:leftChars="0"/>
+        <w:rPr>
+          <w:rFonts w:asciiTheme="majorHAnsi" w:hAnsiTheme="majorHAnsi" w:cs="Didot"/>
+          <w:sz w:val="20"/>
+        </w:rPr>
+      </w:pPr>
+      <w:proofErr w:type="gramStart"/>
+      <w:r>
+        <w:rPr>
+          <w:rFonts w:asciiTheme="majorHAnsi" w:hAnsiTheme="majorHAnsi" w:cs="Didot"/>
+          <w:sz w:val="20"/>
+        </w:rPr>
+        <w:t>Fields :</w:t>
+      </w:r>
+      <w:proofErr w:type="gramEnd"/>
+      <w:r>
+        <w:rPr>
+          <w:rFonts w:asciiTheme="majorHAnsi" w:hAnsiTheme="majorHAnsi" w:cs="Didot"/>
+          <w:sz w:val="20"/>
+        </w:rPr>
+        <w:t xml:space="preserve"> </w:t>
+      </w:r>
+    </w:p>
+    <w:p>
+      <w:pPr>
+        <w:pStyle w:val="a3"/>
+        <w:numPr>
+          <w:ilvl w:val="1"/>
+          <w:numId w:val="9"/>
+        </w:numPr>
+        <w:ind w:leftChars="0"/>
+        <w:rPr>
+          <w:rFonts w:asciiTheme="majorHAnsi" w:hAnsiTheme="majorHAnsi" w:cs="Didot"/>
+          <w:sz w:val="20"/>
+        </w:rPr>
+      </w:pPr>
+      <w:proofErr w:type="gramStart"/>
+      <w:r>
+        <w:rPr>
+          <w:rFonts w:asciiTheme="majorHAnsi" w:hAnsiTheme="majorHAnsi" w:cs="Didot"/>
+          <w:sz w:val="20"/>
+        </w:rPr>
+        <w:t>Socket :</w:t>
+      </w:r>
+      <w:proofErr w:type="gramEnd"/>
+      <w:r>
+        <w:rPr>
+          <w:rFonts w:asciiTheme="majorHAnsi" w:hAnsiTheme="majorHAnsi" w:cs="Didot"/>
+          <w:sz w:val="20"/>
+        </w:rPr>
+        <w:t xml:space="preserve"> </w:t>
+      </w:r>
+      <w:proofErr w:type="spellStart"/>
+      <w:r>
+        <w:rPr>
+          <w:rFonts w:asciiTheme="majorHAnsi" w:hAnsiTheme="majorHAnsi" w:cs="Didot"/>
+          <w:sz w:val="20"/>
+        </w:rPr>
+        <w:t>clientSocket</w:t>
+      </w:r>
+      <w:proofErr w:type="spellEnd"/>
+    </w:p>
+    <w:p>
+      <w:pPr>
+        <w:pStyle w:val="a3"/>
+        <w:numPr>
+          <w:ilvl w:val="1"/>
+          <w:numId w:val="9"/>
+        </w:numPr>
+        <w:ind w:leftChars="0"/>
+        <w:rPr>
+          <w:rFonts w:asciiTheme="majorHAnsi" w:hAnsiTheme="majorHAnsi" w:cs="Didot"/>
+          <w:sz w:val="20"/>
+        </w:rPr>
+      </w:pPr>
+      <w:proofErr w:type="spellStart"/>
+      <w:proofErr w:type="gramStart"/>
+      <w:r>
+        <w:rPr>
+          <w:rFonts w:asciiTheme="majorHAnsi" w:hAnsiTheme="majorHAnsi" w:cs="Didot"/>
+          <w:sz w:val="20"/>
+        </w:rPr>
+        <w:t>ChatBoard</w:t>
+      </w:r>
+      <w:proofErr w:type="spellEnd"/>
+      <w:r>
+        <w:rPr>
+          <w:rFonts w:asciiTheme="majorHAnsi" w:hAnsiTheme="majorHAnsi" w:cs="Didot"/>
+          <w:sz w:val="20"/>
+        </w:rPr>
+        <w:t xml:space="preserve"> :</w:t>
+      </w:r>
+      <w:proofErr w:type="gramEnd"/>
+      <w:r>
+        <w:rPr>
+          <w:rFonts w:asciiTheme="majorHAnsi" w:hAnsiTheme="majorHAnsi" w:cs="Didot"/>
+          <w:sz w:val="20"/>
+        </w:rPr>
+        <w:t xml:space="preserve"> GUI</w:t>
+      </w:r>
+    </w:p>
+    <w:p>
+      <w:pPr>
+        <w:pStyle w:val="a3"/>
+        <w:numPr>
+          <w:ilvl w:val="1"/>
+          <w:numId w:val="9"/>
+        </w:numPr>
+        <w:ind w:leftChars="0"/>
+        <w:rPr>
+          <w:rFonts w:asciiTheme="majorHAnsi" w:hAnsiTheme="majorHAnsi" w:cs="Didot"/>
+          <w:sz w:val="20"/>
+        </w:rPr>
+      </w:pPr>
+      <w:proofErr w:type="gramStart"/>
+      <w:r>
+        <w:rPr>
+          <w:rFonts w:asciiTheme="majorHAnsi" w:hAnsiTheme="majorHAnsi" w:cs="Didot"/>
+          <w:sz w:val="20"/>
+        </w:rPr>
+        <w:t>String :</w:t>
+      </w:r>
+      <w:proofErr w:type="gramEnd"/>
+      <w:r>
+        <w:rPr>
+          <w:rFonts w:asciiTheme="majorHAnsi" w:hAnsiTheme="majorHAnsi" w:cs="Didot"/>
+          <w:sz w:val="20"/>
+        </w:rPr>
+        <w:t xml:space="preserve"> Username</w:t>
+      </w:r>
+    </w:p>
+    <w:p>
+      <w:pPr>
+        <w:pStyle w:val="a3"/>
+        <w:numPr>
+          <w:ilvl w:val="1"/>
+          <w:numId w:val="9"/>
+        </w:numPr>
+        <w:ind w:leftChars="0"/>
+        <w:rPr>
+          <w:rFonts w:asciiTheme="majorHAnsi" w:hAnsiTheme="majorHAnsi" w:cs="Didot"/>
+          <w:sz w:val="20"/>
+        </w:rPr>
+      </w:pPr>
+      <w:proofErr w:type="spellStart"/>
+      <w:r>
+        <w:rPr>
+          <w:rFonts w:asciiTheme="majorHAnsi" w:hAnsiTheme="majorHAnsi" w:cs="Didot"/>
+          <w:sz w:val="20"/>
+        </w:rPr>
+        <w:t>ArrayList</w:t>
+      </w:r>
+      <w:proofErr w:type="spellEnd"/>
+      <w:r>
+        <w:rPr>
+          <w:rFonts w:asciiTheme="majorHAnsi" w:hAnsiTheme="majorHAnsi" w:cs="Didot"/>
+          <w:sz w:val="20"/>
+        </w:rPr>
+        <w:t xml:space="preserve">&lt;String&gt; </w:t>
+      </w:r>
+      <w:proofErr w:type="spellStart"/>
+      <w:r>
+        <w:rPr>
+          <w:rFonts w:asciiTheme="majorHAnsi" w:hAnsiTheme="majorHAnsi" w:cs="Didot"/>
+          <w:sz w:val="20"/>
+        </w:rPr>
+        <w:t>OnlineUsers</w:t>
+      </w:r>
+      <w:proofErr w:type="spellEnd"/>
+      <w:r>
+        <w:rPr>
+          <w:rFonts w:asciiTheme="majorHAnsi" w:hAnsiTheme="majorHAnsi" w:cs="Didot"/>
+          <w:sz w:val="20"/>
+        </w:rPr>
+        <w:t xml:space="preserve"> </w:t>
+      </w:r>
+    </w:p>
+    <w:p>
+      <w:pPr>
+        <w:pStyle w:val="a3"/>
+        <w:numPr>
+          <w:ilvl w:val="1"/>
+          <w:numId w:val="9"/>
+        </w:numPr>
+        <w:ind w:leftChars="0"/>
+        <w:rPr>
+          <w:rFonts w:asciiTheme="majorHAnsi" w:hAnsiTheme="majorHAnsi" w:cs="Didot"/>
+          <w:sz w:val="20"/>
+        </w:rPr>
+      </w:pPr>
+      <w:proofErr w:type="spellStart"/>
+      <w:proofErr w:type="gramStart"/>
+      <w:r>
+        <w:rPr>
+          <w:rFonts w:asciiTheme="majorHAnsi" w:hAnsiTheme="majorHAnsi" w:cs="Didot"/>
+          <w:sz w:val="20"/>
+        </w:rPr>
+        <w:t>ObjectInputStream</w:t>
+      </w:r>
+      <w:proofErr w:type="spellEnd"/>
+      <w:r>
+        <w:rPr>
+          <w:rFonts w:asciiTheme="majorHAnsi" w:hAnsiTheme="majorHAnsi" w:cs="Didot"/>
+          <w:sz w:val="20"/>
+        </w:rPr>
+        <w:t xml:space="preserve"> :</w:t>
+      </w:r>
+      <w:proofErr w:type="gramEnd"/>
+      <w:r>
+        <w:rPr>
+          <w:rFonts w:asciiTheme="majorHAnsi" w:hAnsiTheme="majorHAnsi" w:cs="Didot"/>
+          <w:sz w:val="20"/>
+        </w:rPr>
+        <w:t xml:space="preserve"> in</w:t>
+      </w:r>
+    </w:p>
+    <w:p>
+      <w:pPr>
+        <w:pStyle w:val="a3"/>
+        <w:numPr>
+          <w:ilvl w:val="1"/>
+          <w:numId w:val="9"/>
+        </w:numPr>
+        <w:ind w:leftChars="0"/>
+        <w:rPr>
+          <w:rFonts w:asciiTheme="majorHAnsi" w:hAnsiTheme="majorHAnsi" w:cs="Didot"/>
+          <w:sz w:val="20"/>
+        </w:rPr>
+      </w:pPr>
+      <w:proofErr w:type="spellStart"/>
+      <w:proofErr w:type="gramStart"/>
+      <w:r>
+        <w:rPr>
+          <w:rFonts w:asciiTheme="majorHAnsi" w:hAnsiTheme="majorHAnsi" w:cs="Didot"/>
+          <w:sz w:val="20"/>
+        </w:rPr>
+        <w:t>ObjectOutputStream</w:t>
+      </w:r>
+      <w:proofErr w:type="spellEnd"/>
+      <w:r>
+        <w:rPr>
+          <w:rFonts w:asciiTheme="majorHAnsi" w:hAnsiTheme="majorHAnsi" w:cs="Didot"/>
+          <w:sz w:val="20"/>
+        </w:rPr>
+        <w:t xml:space="preserve"> :</w:t>
+      </w:r>
+      <w:proofErr w:type="gramEnd"/>
+      <w:r>
+        <w:rPr>
+          <w:rFonts w:asciiTheme="majorHAnsi" w:hAnsiTheme="majorHAnsi" w:cs="Didot"/>
+          <w:sz w:val="20"/>
+        </w:rPr>
+        <w:t xml:space="preserve"> out</w:t>
+      </w:r>
+    </w:p>
+    <w:p>
+      <w:pPr>
+        <w:pStyle w:val="a3"/>
+        <w:numPr>
+          <w:ilvl w:val="0"/>
+          <w:numId w:val="9"/>
+        </w:numPr>
+        <w:ind w:leftChars="0"/>
+        <w:rPr>
+          <w:rFonts w:asciiTheme="majorHAnsi" w:hAnsiTheme="majorHAnsi" w:cs="Didot"/>
+          <w:sz w:val="20"/>
+        </w:rPr>
+      </w:pPr>
+      <w:proofErr w:type="gramStart"/>
+      <w:r>
+        <w:rPr>
+          <w:rFonts w:asciiTheme="majorHAnsi" w:hAnsiTheme="majorHAnsi" w:cs="Didot"/>
+          <w:sz w:val="20"/>
+        </w:rPr>
+        <w:t>Methods :</w:t>
+      </w:r>
+      <w:proofErr w:type="gramEnd"/>
+    </w:p>
+    <w:p>
+      <w:pPr>
+        <w:pStyle w:val="a3"/>
+        <w:numPr>
+          <w:ilvl w:val="1"/>
+          <w:numId w:val="9"/>
+        </w:numPr>
+        <w:ind w:leftChars="0"/>
+        <w:rPr>
+          <w:rFonts w:asciiTheme="majorHAnsi" w:hAnsiTheme="majorHAnsi" w:cs="Didot"/>
+          <w:sz w:val="20"/>
+        </w:rPr>
+      </w:pPr>
+      <w:r>
+        <w:rPr>
+          <w:rFonts w:asciiTheme="majorHAnsi" w:hAnsiTheme="majorHAnsi" w:cs="Didot"/>
+          <w:sz w:val="20"/>
+        </w:rPr>
+        <w:t>User</w:t>
+      </w:r>
+      <w:proofErr w:type="gramStart"/>
+      <w:r>
+        <w:rPr>
+          <w:rFonts w:asciiTheme="majorHAnsi" w:hAnsiTheme="majorHAnsi" w:cs="Didot"/>
+          <w:sz w:val="20"/>
+        </w:rPr>
+        <w:t>( hostname</w:t>
+      </w:r>
+      <w:proofErr w:type="gramEnd"/>
+      <w:r>
+        <w:rPr>
+          <w:rFonts w:asciiTheme="majorHAnsi" w:hAnsiTheme="majorHAnsi" w:cs="Didot"/>
+          <w:sz w:val="20"/>
+        </w:rPr>
+        <w:t>, port</w:t>
+      </w:r>
+      <w:r>
+        <w:rPr>
+          <w:rFonts w:asciiTheme="majorHAnsi" w:hAnsiTheme="majorHAnsi" w:cs="Didot"/>
+          <w:sz w:val="20"/>
+        </w:rPr>
+        <w:t>, username</w:t>
+      </w:r>
+      <w:r>
+        <w:rPr>
+          <w:rFonts w:asciiTheme="majorHAnsi" w:hAnsiTheme="majorHAnsi" w:cs="Didot"/>
+          <w:sz w:val="20"/>
+        </w:rPr>
+        <w:t xml:space="preserve"> ):  </w:t>
+      </w:r>
+      <w:r>
+        <w:rPr>
+          <w:rFonts w:asciiTheme="majorHAnsi" w:hAnsiTheme="majorHAnsi" w:cs="Didot"/>
+          <w:sz w:val="20"/>
+        </w:rPr>
+        <w:t>-- constructor</w:t>
+      </w:r>
+    </w:p>
+    <w:p>
+      <w:pPr>
+        <w:pStyle w:val="a3"/>
+        <w:numPr>
+          <w:ilvl w:val="1"/>
+          <w:numId w:val="9"/>
+        </w:numPr>
+        <w:ind w:leftChars="0"/>
+        <w:rPr>
+          <w:rFonts w:asciiTheme="majorHAnsi" w:hAnsiTheme="majorHAnsi" w:cs="Didot"/>
+          <w:sz w:val="20"/>
+        </w:rPr>
+      </w:pPr>
+      <w:proofErr w:type="spellStart"/>
+      <w:proofErr w:type="gramStart"/>
+      <w:r>
+        <w:rPr>
+          <w:rFonts w:asciiTheme="majorHAnsi" w:hAnsiTheme="majorHAnsi" w:cs="Didot"/>
+          <w:sz w:val="20"/>
+        </w:rPr>
+        <w:t>OpenChatBoard</w:t>
+      </w:r>
+      <w:proofErr w:type="spellEnd"/>
+      <w:r>
+        <w:rPr>
+          <w:rFonts w:asciiTheme="majorHAnsi" w:hAnsiTheme="majorHAnsi" w:cs="Didot"/>
+          <w:sz w:val="20"/>
+        </w:rPr>
+        <w:t xml:space="preserve"> :</w:t>
+      </w:r>
+      <w:proofErr w:type="gramEnd"/>
+      <w:r>
+        <w:rPr>
+          <w:rFonts w:asciiTheme="majorHAnsi" w:hAnsiTheme="majorHAnsi" w:cs="Didot"/>
+          <w:sz w:val="20"/>
+        </w:rPr>
+        <w:t xml:space="preserve"> Invoking</w:t>
+      </w:r>
+      <w:r>
+        <w:rPr>
+          <w:rFonts w:asciiTheme="majorHAnsi" w:hAnsiTheme="majorHAnsi" w:cs="Didot"/>
+          <w:sz w:val="20"/>
+        </w:rPr>
+        <w:t xml:space="preserve"> the </w:t>
+      </w:r>
+      <w:proofErr w:type="spellStart"/>
+      <w:r>
+        <w:rPr>
+          <w:rFonts w:asciiTheme="majorHAnsi" w:hAnsiTheme="majorHAnsi" w:cs="Didot"/>
+          <w:sz w:val="20"/>
+        </w:rPr>
+        <w:t>ChatBoard</w:t>
+      </w:r>
+      <w:proofErr w:type="spellEnd"/>
+      <w:r>
+        <w:rPr>
+          <w:rFonts w:asciiTheme="majorHAnsi" w:hAnsiTheme="majorHAnsi" w:cs="Didot"/>
+          <w:sz w:val="20"/>
+        </w:rPr>
+        <w:t xml:space="preserve"> graphic user interface.</w:t>
+      </w:r>
+    </w:p>
+    <w:p>
+      <w:pPr>
+        <w:rPr>
+          <w:rFonts w:asciiTheme="majorHAnsi" w:hAnsiTheme="majorHAnsi" w:cs="Didot"/>
+          <w:sz w:val="20"/>
+        </w:rPr>
+      </w:pPr>
+      <w:proofErr w:type="spellStart"/>
+      <w:r>
+        <w:rPr>
+          <w:rFonts w:asciiTheme="majorHAnsi" w:hAnsiTheme="majorHAnsi" w:cs="Didot"/>
+        </w:rPr>
+        <w:t>ChatBoard</w:t>
+      </w:r>
+      <w:proofErr w:type="spellEnd"/>
+      <w:r>
+        <w:rPr>
+          <w:rFonts w:asciiTheme="majorHAnsi" w:hAnsiTheme="majorHAnsi" w:cs="Didot"/>
+        </w:rPr>
+        <w:t xml:space="preserve"> </w:t>
+      </w:r>
+      <w:r>
+        <w:rPr>
+          <w:rFonts w:asciiTheme="majorHAnsi" w:hAnsiTheme="majorHAnsi" w:cs="Didot"/>
+          <w:sz w:val="20"/>
+        </w:rPr>
+        <w:t xml:space="preserve">extends </w:t>
+      </w:r>
+      <w:proofErr w:type="spellStart"/>
+      <w:r>
+        <w:rPr>
+          <w:rFonts w:asciiTheme="majorHAnsi" w:hAnsiTheme="majorHAnsi" w:cs="Didot"/>
+        </w:rPr>
+        <w:t>JFrame</w:t>
+      </w:r>
+      <w:proofErr w:type="spellEnd"/>
+      <w:r>
+        <w:rPr>
+          <w:rFonts w:asciiTheme="majorHAnsi" w:hAnsiTheme="majorHAnsi" w:cs="Didot"/>
+        </w:rPr>
+        <w:t xml:space="preserve"> </w:t>
+      </w:r>
+      <w:r>
+        <w:rPr>
+          <w:rFonts w:asciiTheme="majorHAnsi" w:hAnsiTheme="majorHAnsi" w:cs="Didot"/>
+        </w:rPr>
+        <w:t>–</w:t>
+      </w:r>
+      <w:r>
+        <w:rPr>
+          <w:rFonts w:asciiTheme="majorHAnsi" w:hAnsiTheme="majorHAnsi" w:cs="Didot"/>
+          <w:sz w:val="20"/>
+        </w:rPr>
+        <w:t xml:space="preserve"> </w:t>
+      </w:r>
+      <w:r>
+        <w:rPr>
+          <w:rFonts w:asciiTheme="majorHAnsi" w:hAnsiTheme="majorHAnsi" w:cs="Didot"/>
+          <w:sz w:val="20"/>
+        </w:rPr>
+        <w:t xml:space="preserve">Main </w:t>
+      </w:r>
+      <w:r>
+        <w:rPr>
+          <w:rFonts w:asciiTheme="majorHAnsi" w:hAnsiTheme="majorHAnsi" w:cs="Didot"/>
+          <w:sz w:val="20"/>
+        </w:rPr>
+        <w:t xml:space="preserve">View of the </w:t>
+      </w:r>
+      <w:proofErr w:type="gramStart"/>
+      <w:r>
+        <w:rPr>
+          <w:rFonts w:asciiTheme="majorHAnsi" w:hAnsiTheme="majorHAnsi" w:cs="Didot"/>
+          <w:sz w:val="20"/>
+        </w:rPr>
+        <w:t>MVC ,</w:t>
+      </w:r>
+      <w:proofErr w:type="gramEnd"/>
+      <w:r>
+        <w:rPr>
+          <w:rFonts w:asciiTheme="majorHAnsi" w:hAnsiTheme="majorHAnsi" w:cs="Didot"/>
+          <w:sz w:val="20"/>
+        </w:rPr>
+        <w:t xml:space="preserve"> </w:t>
+      </w:r>
+      <w:r>
+        <w:rPr>
+          <w:rFonts w:asciiTheme="majorHAnsi" w:hAnsiTheme="majorHAnsi" w:cs="Didot"/>
+          <w:sz w:val="20"/>
+        </w:rPr>
+        <w:t xml:space="preserve">containing the other </w:t>
+      </w:r>
+      <w:proofErr w:type="spellStart"/>
+      <w:r>
+        <w:rPr>
+          <w:rFonts w:asciiTheme="majorHAnsi" w:hAnsiTheme="majorHAnsi" w:cs="Didot"/>
+          <w:sz w:val="20"/>
+        </w:rPr>
+        <w:t>jpanel</w:t>
+      </w:r>
+      <w:proofErr w:type="spellEnd"/>
+      <w:r>
+        <w:rPr>
+          <w:rFonts w:asciiTheme="majorHAnsi" w:hAnsiTheme="majorHAnsi" w:cs="Didot"/>
+          <w:sz w:val="20"/>
+        </w:rPr>
+        <w:t xml:space="preserve"> view of the chat board such as connecting view, logging view, conversation view, and client online status. </w:t>
+      </w:r>
+    </w:p>
+    <w:p>
+      <w:pPr>
+        <w:pStyle w:val="a3"/>
+        <w:numPr>
+          <w:ilvl w:val="0"/>
+          <w:numId w:val="12"/>
+        </w:numPr>
+        <w:ind w:leftChars="166" w:left="878"/>
+        <w:rPr>
+          <w:rFonts w:asciiTheme="majorHAnsi" w:hAnsiTheme="majorHAnsi" w:cs="Didot"/>
+          <w:sz w:val="20"/>
+        </w:rPr>
+      </w:pPr>
+      <w:r>
+        <w:rPr>
+          <w:rFonts w:asciiTheme="majorHAnsi" w:hAnsiTheme="majorHAnsi" w:cs="Didot"/>
+          <w:sz w:val="20"/>
+        </w:rPr>
+        <w:t>Fields:</w:t>
+      </w:r>
+    </w:p>
+    <w:p>
+      <w:pPr>
+        <w:pStyle w:val="a3"/>
+        <w:numPr>
+          <w:ilvl w:val="1"/>
+          <w:numId w:val="12"/>
+        </w:numPr>
+        <w:ind w:leftChars="366" w:left="1358"/>
+        <w:rPr>
+          <w:rFonts w:asciiTheme="majorHAnsi" w:hAnsiTheme="majorHAnsi" w:cs="Didot"/>
+          <w:sz w:val="20"/>
+        </w:rPr>
+      </w:pPr>
+      <w:proofErr w:type="spellStart"/>
+      <w:proofErr w:type="gramStart"/>
+      <w:r>
+        <w:rPr>
+          <w:rFonts w:asciiTheme="majorHAnsi" w:hAnsiTheme="majorHAnsi" w:cs="Didot"/>
+          <w:sz w:val="20"/>
+        </w:rPr>
+        <w:t>JComponement</w:t>
+      </w:r>
+      <w:proofErr w:type="spellEnd"/>
+      <w:r>
+        <w:rPr>
+          <w:rFonts w:asciiTheme="majorHAnsi" w:hAnsiTheme="majorHAnsi" w:cs="Didot"/>
+          <w:sz w:val="20"/>
+        </w:rPr>
+        <w:t xml:space="preserve"> :</w:t>
+      </w:r>
+      <w:proofErr w:type="gramEnd"/>
+      <w:r>
+        <w:rPr>
+          <w:rFonts w:asciiTheme="majorHAnsi" w:hAnsiTheme="majorHAnsi" w:cs="Didot"/>
+          <w:sz w:val="20"/>
+        </w:rPr>
+        <w:t xml:space="preserve"> </w:t>
+      </w:r>
+      <w:proofErr w:type="spellStart"/>
+      <w:r>
+        <w:rPr>
+          <w:rFonts w:asciiTheme="majorHAnsi" w:hAnsiTheme="majorHAnsi" w:cs="Didot"/>
+          <w:sz w:val="20"/>
+        </w:rPr>
+        <w:t>JTable</w:t>
+      </w:r>
+      <w:proofErr w:type="spellEnd"/>
+      <w:r>
+        <w:rPr>
+          <w:rFonts w:asciiTheme="majorHAnsi" w:hAnsiTheme="majorHAnsi" w:cs="Didot"/>
+          <w:sz w:val="20"/>
+        </w:rPr>
+        <w:t xml:space="preserve">, </w:t>
+      </w:r>
+      <w:proofErr w:type="spellStart"/>
+      <w:r>
+        <w:rPr>
+          <w:rFonts w:asciiTheme="majorHAnsi" w:hAnsiTheme="majorHAnsi" w:cs="Didot"/>
+          <w:sz w:val="20"/>
+        </w:rPr>
+        <w:t>Jbutton</w:t>
+      </w:r>
+      <w:proofErr w:type="spellEnd"/>
+      <w:r>
+        <w:rPr>
+          <w:rFonts w:asciiTheme="majorHAnsi" w:hAnsiTheme="majorHAnsi" w:cs="Didot"/>
+          <w:sz w:val="20"/>
+        </w:rPr>
+        <w:t xml:space="preserve">, </w:t>
+      </w:r>
+      <w:proofErr w:type="spellStart"/>
+      <w:r>
+        <w:rPr>
+          <w:rFonts w:asciiTheme="majorHAnsi" w:hAnsiTheme="majorHAnsi" w:cs="Didot"/>
+          <w:sz w:val="20"/>
+        </w:rPr>
+        <w:t>JLabel</w:t>
+      </w:r>
+      <w:proofErr w:type="spellEnd"/>
+      <w:r>
+        <w:rPr>
+          <w:rFonts w:asciiTheme="majorHAnsi" w:hAnsiTheme="majorHAnsi" w:cs="Didot"/>
+          <w:sz w:val="20"/>
+        </w:rPr>
+        <w:t>….</w:t>
+      </w:r>
+    </w:p>
+    <w:p>
+      <w:pPr>
+        <w:pStyle w:val="a3"/>
+        <w:numPr>
+          <w:ilvl w:val="1"/>
+          <w:numId w:val="12"/>
+        </w:numPr>
+        <w:ind w:leftChars="366" w:left="1358"/>
+        <w:rPr>
+          <w:rFonts w:asciiTheme="majorHAnsi" w:hAnsiTheme="majorHAnsi" w:cs="Didot"/>
+          <w:sz w:val="20"/>
+        </w:rPr>
+      </w:pPr>
+      <w:proofErr w:type="gramStart"/>
+      <w:r>
+        <w:rPr>
+          <w:rFonts w:asciiTheme="majorHAnsi" w:hAnsiTheme="majorHAnsi" w:cs="Didot"/>
+          <w:sz w:val="20"/>
+        </w:rPr>
+        <w:t>Conservation :</w:t>
+      </w:r>
+      <w:proofErr w:type="gramEnd"/>
+      <w:r>
+        <w:rPr>
+          <w:rFonts w:asciiTheme="majorHAnsi" w:hAnsiTheme="majorHAnsi" w:cs="Didot"/>
+          <w:sz w:val="20"/>
+        </w:rPr>
+        <w:t xml:space="preserve"> conversation </w:t>
+      </w:r>
+      <w:r>
+        <w:rPr>
+          <w:rFonts w:asciiTheme="majorHAnsi" w:hAnsiTheme="majorHAnsi" w:cs="Didot"/>
+          <w:sz w:val="20"/>
+        </w:rPr>
+        <w:t>of the current user with oth</w:t>
       </w:r>
       <w:bookmarkStart w:id="0" w:name="_GoBack"/>
       <w:bookmarkEnd w:id="0"/>
@@ -2900,1796 +4850,7 @@
           <w:rFonts w:asciiTheme="majorHAnsi" w:hAnsiTheme="majorHAnsi" w:cs="Didot"/>
           <w:sz w:val="20"/>
         </w:rPr>
-        <w:t>essage</w:t>
-      </w:r>
-      <w:proofErr w:type="spellEnd"/>
-      <w:proofErr w:type="gramEnd"/>
-      <w:r>
-        <w:rPr>
-          <w:rFonts w:asciiTheme="majorHAnsi" w:hAnsiTheme="majorHAnsi" w:cs="Didot"/>
-          <w:sz w:val="20"/>
-        </w:rPr>
-        <w:t xml:space="preserve"> (</w:t>
-      </w:r>
-      <w:r>
-        <w:rPr>
-          <w:rFonts w:asciiTheme="majorHAnsi" w:hAnsiTheme="majorHAnsi" w:cs="Didot"/>
-          <w:sz w:val="20"/>
-        </w:rPr>
-        <w:t xml:space="preserve">Conversation </w:t>
-      </w:r>
-      <w:r>
-        <w:rPr>
-          <w:rFonts w:asciiTheme="majorHAnsi" w:hAnsiTheme="majorHAnsi" w:cs="Didot"/>
-          <w:sz w:val="20"/>
-        </w:rPr>
-        <w:t>)</w:t>
-      </w:r>
-      <w:r>
-        <w:rPr>
-          <w:rFonts w:asciiTheme="majorHAnsi" w:hAnsiTheme="majorHAnsi" w:cs="Didot"/>
-          <w:sz w:val="20"/>
-        </w:rPr>
-        <w:t xml:space="preserve"> – After </w:t>
-      </w:r>
-      <w:r>
-        <w:rPr>
-          <w:rFonts w:asciiTheme="majorHAnsi" w:hAnsiTheme="majorHAnsi" w:cs="Didot"/>
-          <w:sz w:val="20"/>
-        </w:rPr>
-        <w:t>receive message updating queue</w:t>
-      </w:r>
-      <w:r>
-        <w:rPr>
-          <w:rFonts w:asciiTheme="majorHAnsi" w:hAnsiTheme="majorHAnsi" w:cs="Didot"/>
-          <w:sz w:val="20"/>
-        </w:rPr>
-        <w:t>,</w:t>
-      </w:r>
-      <w:r>
-        <w:rPr>
-          <w:rFonts w:asciiTheme="majorHAnsi" w:hAnsiTheme="majorHAnsi" w:cs="Didot"/>
-          <w:sz w:val="20"/>
-        </w:rPr>
-        <w:t xml:space="preserve"> parsing it to a string which can be write out to client</w:t>
-      </w:r>
-      <w:r>
-        <w:rPr>
-          <w:rFonts w:asciiTheme="majorHAnsi" w:hAnsiTheme="majorHAnsi" w:cs="Didot"/>
-          <w:sz w:val="20"/>
-        </w:rPr>
-        <w:t>.</w:t>
-      </w:r>
-    </w:p>
-    <w:p>
-      <w:pPr>
-        <w:pStyle w:val="a3"/>
-        <w:numPr>
-          <w:ilvl w:val="1"/>
-          <w:numId w:val="14"/>
-        </w:numPr>
-        <w:ind w:leftChars="0"/>
-        <w:rPr>
-          <w:rFonts w:asciiTheme="majorHAnsi" w:hAnsiTheme="majorHAnsi" w:cs="Didot"/>
-          <w:sz w:val="20"/>
-        </w:rPr>
-      </w:pPr>
-      <w:proofErr w:type="spellStart"/>
-      <w:proofErr w:type="gramStart"/>
-      <w:r>
-        <w:rPr>
-          <w:rFonts w:asciiTheme="majorHAnsi" w:hAnsiTheme="majorHAnsi" w:cs="Didot"/>
-          <w:sz w:val="20"/>
-        </w:rPr>
-        <w:t>updateQueue</w:t>
-      </w:r>
-      <w:proofErr w:type="spellEnd"/>
-      <w:proofErr w:type="gramEnd"/>
-      <w:r>
-        <w:rPr>
-          <w:rFonts w:asciiTheme="majorHAnsi" w:hAnsiTheme="majorHAnsi" w:cs="Didot"/>
-          <w:sz w:val="20"/>
-        </w:rPr>
-        <w:t xml:space="preserve">(Message) – put a message onto </w:t>
-      </w:r>
-      <w:proofErr w:type="spellStart"/>
-      <w:r>
-        <w:rPr>
-          <w:rFonts w:asciiTheme="majorHAnsi" w:hAnsiTheme="majorHAnsi" w:cs="Didot"/>
-          <w:sz w:val="20"/>
-        </w:rPr>
-        <w:t>outputQueue</w:t>
-      </w:r>
-      <w:proofErr w:type="spellEnd"/>
-    </w:p>
-    <w:p>
-      <w:pPr>
-        <w:rPr>
-          <w:rFonts w:asciiTheme="majorHAnsi" w:hAnsiTheme="majorHAnsi" w:cs="Didot"/>
-          <w:sz w:val="20"/>
-        </w:rPr>
-      </w:pPr>
-    </w:p>
-    <w:p>
-      <w:pPr>
-        <w:rPr>
-          <w:rFonts w:asciiTheme="majorHAnsi" w:hAnsiTheme="majorHAnsi" w:cs="Didot"/>
-          <w:sz w:val="20"/>
-        </w:rPr>
-      </w:pPr>
-      <w:r>
-        <w:rPr>
-          <w:rFonts w:asciiTheme="majorHAnsi" w:hAnsiTheme="majorHAnsi" w:cs="Didot"/>
-        </w:rPr>
-        <w:t>Conversation</w:t>
-      </w:r>
-      <w:r>
-        <w:rPr>
-          <w:rFonts w:asciiTheme="majorHAnsi" w:hAnsiTheme="majorHAnsi" w:cs="Didot"/>
-          <w:sz w:val="20"/>
-        </w:rPr>
-        <w:t xml:space="preserve"> </w:t>
-      </w:r>
-      <w:r>
-        <w:rPr>
-          <w:rFonts w:asciiTheme="majorHAnsi" w:hAnsiTheme="majorHAnsi" w:cs="Didot"/>
-          <w:sz w:val="20"/>
-        </w:rPr>
-        <w:t>extends Thread</w:t>
-      </w:r>
-      <w:r>
-        <w:rPr>
-          <w:rFonts w:asciiTheme="majorHAnsi" w:hAnsiTheme="majorHAnsi" w:cs="Didot"/>
-          <w:sz w:val="20"/>
-        </w:rPr>
-        <w:t xml:space="preserve"> </w:t>
-      </w:r>
-      <w:r>
-        <w:rPr>
-          <w:rFonts w:asciiTheme="majorHAnsi" w:hAnsiTheme="majorHAnsi" w:cs="Didot"/>
-          <w:sz w:val="20"/>
-        </w:rPr>
-        <w:t>– Model of the MVC, a mutable data</w:t>
-      </w:r>
-      <w:r>
-        <w:rPr>
-          <w:rFonts w:asciiTheme="majorHAnsi" w:hAnsiTheme="majorHAnsi" w:cs="Didot"/>
-          <w:sz w:val="20"/>
-        </w:rPr>
-        <w:t>-</w:t>
-      </w:r>
-      <w:r>
-        <w:rPr>
-          <w:rFonts w:asciiTheme="majorHAnsi" w:hAnsiTheme="majorHAnsi" w:cs="Didot"/>
-          <w:sz w:val="20"/>
-        </w:rPr>
-        <w:t>type that stores the messages between clien</w:t>
-      </w:r>
-      <w:r>
-        <w:rPr>
-          <w:rFonts w:asciiTheme="majorHAnsi" w:hAnsiTheme="majorHAnsi" w:cs="Didot"/>
-          <w:sz w:val="20"/>
-        </w:rPr>
-        <w:t>ts. Conversation will wait and take the queue</w:t>
-      </w:r>
-      <w:r>
-        <w:rPr>
-          <w:rFonts w:asciiTheme="majorHAnsi" w:hAnsiTheme="majorHAnsi" w:cs="Didot"/>
-          <w:sz w:val="20"/>
-        </w:rPr>
-        <w:t>, copying and putting correspond</w:t>
-      </w:r>
-      <w:r>
-        <w:rPr>
-          <w:rFonts w:asciiTheme="majorHAnsi" w:hAnsiTheme="majorHAnsi" w:cs="Didot"/>
-          <w:sz w:val="20"/>
-        </w:rPr>
-        <w:t xml:space="preserve"> message queue</w:t>
-      </w:r>
-      <w:r>
-        <w:rPr>
-          <w:rFonts w:asciiTheme="majorHAnsi" w:hAnsiTheme="majorHAnsi" w:cs="Didot"/>
-          <w:sz w:val="20"/>
-        </w:rPr>
-        <w:t>s onto</w:t>
-      </w:r>
-      <w:r>
-        <w:rPr>
-          <w:rFonts w:asciiTheme="majorHAnsi" w:hAnsiTheme="majorHAnsi" w:cs="Didot"/>
-          <w:sz w:val="20"/>
-        </w:rPr>
-        <w:t xml:space="preserve"> client</w:t>
-      </w:r>
-      <w:r>
-        <w:rPr>
-          <w:rFonts w:asciiTheme="majorHAnsi" w:hAnsiTheme="majorHAnsi" w:cs="Didot"/>
-          <w:sz w:val="20"/>
-        </w:rPr>
-        <w:t>-output</w:t>
-      </w:r>
-      <w:r>
-        <w:rPr>
-          <w:rFonts w:asciiTheme="majorHAnsi" w:hAnsiTheme="majorHAnsi" w:cs="Didot"/>
-          <w:sz w:val="20"/>
-        </w:rPr>
-        <w:t>-handler</w:t>
-      </w:r>
-      <w:r>
-        <w:rPr>
-          <w:rFonts w:asciiTheme="majorHAnsi" w:hAnsiTheme="majorHAnsi" w:cs="Didot"/>
-          <w:sz w:val="20"/>
-        </w:rPr>
-        <w:t>s</w:t>
-      </w:r>
-      <w:r>
-        <w:rPr>
-          <w:rFonts w:asciiTheme="majorHAnsi" w:hAnsiTheme="majorHAnsi" w:cs="Didot"/>
-          <w:sz w:val="20"/>
-        </w:rPr>
-        <w:t xml:space="preserve"> </w:t>
-      </w:r>
-      <w:proofErr w:type="spellStart"/>
-      <w:r>
-        <w:rPr>
-          <w:rFonts w:asciiTheme="majorHAnsi" w:hAnsiTheme="majorHAnsi" w:cs="Didot"/>
-          <w:sz w:val="20"/>
-        </w:rPr>
-        <w:t>outputQueue</w:t>
-      </w:r>
-      <w:proofErr w:type="spellEnd"/>
-      <w:r>
-        <w:rPr>
-          <w:rFonts w:asciiTheme="majorHAnsi" w:hAnsiTheme="majorHAnsi" w:cs="Didot"/>
-          <w:sz w:val="20"/>
-        </w:rPr>
-        <w:t>.</w:t>
-      </w:r>
-      <w:r>
-        <w:rPr>
-          <w:rFonts w:asciiTheme="majorHAnsi" w:hAnsiTheme="majorHAnsi" w:cs="Didot"/>
-          <w:sz w:val="20"/>
-        </w:rPr>
-        <w:t xml:space="preserve"> </w:t>
-      </w:r>
-    </w:p>
-    <w:p>
-      <w:pPr>
-        <w:pStyle w:val="a3"/>
-        <w:numPr>
-          <w:ilvl w:val="0"/>
-          <w:numId w:val="11"/>
-        </w:numPr>
-        <w:ind w:leftChars="0"/>
-        <w:rPr>
-          <w:rFonts w:asciiTheme="majorHAnsi" w:hAnsiTheme="majorHAnsi" w:cs="Didot"/>
-          <w:sz w:val="20"/>
-        </w:rPr>
-      </w:pPr>
-      <w:r>
-        <w:rPr>
-          <w:rFonts w:asciiTheme="majorHAnsi" w:hAnsiTheme="majorHAnsi" w:cs="Didot"/>
-          <w:sz w:val="20"/>
-        </w:rPr>
-        <w:t>Fields</w:t>
-      </w:r>
-      <w:r>
-        <w:rPr>
-          <w:rFonts w:asciiTheme="majorHAnsi" w:hAnsiTheme="majorHAnsi" w:cs="Didot"/>
-          <w:sz w:val="20"/>
-        </w:rPr>
-        <w:t>:</w:t>
-      </w:r>
-    </w:p>
-    <w:p>
-      <w:pPr>
-        <w:pStyle w:val="a3"/>
-        <w:numPr>
-          <w:ilvl w:val="1"/>
-          <w:numId w:val="11"/>
-        </w:numPr>
-        <w:ind w:leftChars="0"/>
-        <w:rPr>
-          <w:rFonts w:asciiTheme="majorHAnsi" w:hAnsiTheme="majorHAnsi" w:cs="Didot"/>
-          <w:sz w:val="20"/>
-        </w:rPr>
-      </w:pPr>
-      <w:proofErr w:type="spellStart"/>
-      <w:r>
-        <w:rPr>
-          <w:rFonts w:asciiTheme="majorHAnsi" w:hAnsiTheme="majorHAnsi" w:cs="Didot"/>
-          <w:sz w:val="20"/>
-        </w:rPr>
-        <w:t>BlockingQueue</w:t>
-      </w:r>
-      <w:proofErr w:type="spellEnd"/>
-      <w:r>
-        <w:rPr>
-          <w:rFonts w:asciiTheme="majorHAnsi" w:hAnsiTheme="majorHAnsi" w:cs="Didot"/>
-          <w:sz w:val="20"/>
-        </w:rPr>
-        <w:t xml:space="preserve"> &lt;Message&gt; </w:t>
-      </w:r>
-      <w:proofErr w:type="spellStart"/>
-      <w:r>
-        <w:rPr>
-          <w:rFonts w:asciiTheme="majorHAnsi" w:hAnsiTheme="majorHAnsi" w:cs="Didot"/>
-          <w:sz w:val="20"/>
-        </w:rPr>
-        <w:t>InputQueue</w:t>
-      </w:r>
-      <w:proofErr w:type="spellEnd"/>
-    </w:p>
-    <w:p>
-      <w:pPr>
-        <w:pStyle w:val="a3"/>
-        <w:numPr>
-          <w:ilvl w:val="1"/>
-          <w:numId w:val="11"/>
-        </w:numPr>
-        <w:ind w:leftChars="0"/>
-        <w:rPr>
-          <w:rFonts w:asciiTheme="majorHAnsi" w:hAnsiTheme="majorHAnsi" w:cs="Didot"/>
-          <w:sz w:val="20"/>
-        </w:rPr>
-      </w:pPr>
-      <w:proofErr w:type="spellStart"/>
-      <w:r>
-        <w:rPr>
-          <w:rFonts w:asciiTheme="majorHAnsi" w:hAnsiTheme="majorHAnsi" w:cs="Didot"/>
-          <w:sz w:val="20"/>
-        </w:rPr>
-        <w:t>HashMap</w:t>
-      </w:r>
-      <w:proofErr w:type="spellEnd"/>
-      <w:r>
-        <w:rPr>
-          <w:rFonts w:asciiTheme="majorHAnsi" w:hAnsiTheme="majorHAnsi" w:cs="Didot"/>
-          <w:sz w:val="20"/>
-        </w:rPr>
-        <w:t>&lt;</w:t>
-      </w:r>
-      <w:r>
-        <w:rPr>
-          <w:rFonts w:asciiTheme="majorHAnsi" w:hAnsiTheme="majorHAnsi" w:cs="Didot"/>
-          <w:sz w:val="20"/>
-        </w:rPr>
-        <w:t xml:space="preserve"> username,</w:t>
-      </w:r>
-      <w:r>
-        <w:rPr>
-          <w:rFonts w:asciiTheme="majorHAnsi" w:hAnsiTheme="majorHAnsi" w:cs="Didot"/>
-          <w:sz w:val="20"/>
-        </w:rPr>
-        <w:t xml:space="preserve"> </w:t>
-      </w:r>
-      <w:proofErr w:type="spellStart"/>
-      <w:r>
-        <w:rPr>
-          <w:rFonts w:asciiTheme="majorHAnsi" w:hAnsiTheme="majorHAnsi" w:cs="Didot"/>
-          <w:sz w:val="20"/>
-        </w:rPr>
-        <w:t>OutPut</w:t>
-      </w:r>
-      <w:r>
-        <w:rPr>
-          <w:rFonts w:asciiTheme="majorHAnsi" w:hAnsiTheme="majorHAnsi" w:cs="Didot"/>
-          <w:sz w:val="20"/>
-        </w:rPr>
-        <w:t>Handler</w:t>
-      </w:r>
-      <w:proofErr w:type="spellEnd"/>
-      <w:r>
-        <w:rPr>
-          <w:rFonts w:asciiTheme="majorHAnsi" w:hAnsiTheme="majorHAnsi" w:cs="Didot"/>
-          <w:sz w:val="20"/>
-        </w:rPr>
-        <w:t xml:space="preserve"> &gt; Users </w:t>
-      </w:r>
-      <w:r>
-        <w:rPr>
-          <w:rFonts w:asciiTheme="majorHAnsi" w:hAnsiTheme="majorHAnsi" w:cs="Didot"/>
-          <w:sz w:val="20"/>
-        </w:rPr>
-        <w:t>of all client</w:t>
-      </w:r>
-      <w:r>
-        <w:rPr>
-          <w:rFonts w:asciiTheme="majorHAnsi" w:hAnsiTheme="majorHAnsi" w:cs="Didot"/>
-          <w:sz w:val="20"/>
-        </w:rPr>
-        <w:t>s</w:t>
-      </w:r>
-      <w:r>
-        <w:rPr>
-          <w:rFonts w:asciiTheme="majorHAnsi" w:hAnsiTheme="majorHAnsi" w:cs="Didot"/>
-          <w:sz w:val="20"/>
-        </w:rPr>
-        <w:t xml:space="preserve"> in the conversation. </w:t>
-      </w:r>
-    </w:p>
-    <w:p>
-      <w:pPr>
-        <w:pStyle w:val="a3"/>
-        <w:numPr>
-          <w:ilvl w:val="0"/>
-          <w:numId w:val="11"/>
-        </w:numPr>
-        <w:ind w:leftChars="0"/>
-        <w:rPr>
-          <w:rFonts w:asciiTheme="majorHAnsi" w:hAnsiTheme="majorHAnsi" w:cs="Didot"/>
-          <w:sz w:val="20"/>
-        </w:rPr>
-      </w:pPr>
-      <w:r>
-        <w:rPr>
-          <w:rFonts w:asciiTheme="majorHAnsi" w:hAnsiTheme="majorHAnsi" w:cs="Didot"/>
-          <w:sz w:val="20"/>
-        </w:rPr>
-        <w:t>Methods</w:t>
-      </w:r>
-      <w:r>
-        <w:rPr>
-          <w:rFonts w:asciiTheme="majorHAnsi" w:hAnsiTheme="majorHAnsi" w:cs="Didot"/>
-          <w:sz w:val="20"/>
-        </w:rPr>
-        <w:t xml:space="preserve">: </w:t>
-      </w:r>
-      <w:r>
-        <w:rPr>
-          <w:rFonts w:asciiTheme="majorHAnsi" w:hAnsiTheme="majorHAnsi" w:cs="Didot"/>
-          <w:sz w:val="20"/>
-        </w:rPr>
-        <w:t xml:space="preserve"> </w:t>
-      </w:r>
-    </w:p>
-    <w:p>
-      <w:pPr>
-        <w:pStyle w:val="a3"/>
-        <w:numPr>
-          <w:ilvl w:val="1"/>
-          <w:numId w:val="11"/>
-        </w:numPr>
-        <w:ind w:leftChars="0"/>
-        <w:rPr>
-          <w:rFonts w:asciiTheme="majorHAnsi" w:hAnsiTheme="majorHAnsi" w:cs="Didot"/>
-          <w:sz w:val="20"/>
-        </w:rPr>
-      </w:pPr>
-      <w:r>
-        <w:rPr>
-          <w:rFonts w:asciiTheme="majorHAnsi" w:hAnsiTheme="majorHAnsi" w:cs="Didot"/>
-          <w:sz w:val="20"/>
-        </w:rPr>
-        <w:t>Conversation (</w:t>
-      </w:r>
-      <w:proofErr w:type="gramStart"/>
-      <w:r>
-        <w:rPr>
-          <w:rFonts w:asciiTheme="majorHAnsi" w:hAnsiTheme="majorHAnsi" w:cs="Didot"/>
-          <w:sz w:val="20"/>
-        </w:rPr>
-        <w:t>Name</w:t>
-      </w:r>
-      <w:r>
-        <w:rPr>
-          <w:rFonts w:asciiTheme="majorHAnsi" w:hAnsiTheme="majorHAnsi" w:cs="Didot"/>
-          <w:sz w:val="20"/>
-        </w:rPr>
-        <w:t xml:space="preserve"> </w:t>
-      </w:r>
-      <w:r>
-        <w:rPr>
-          <w:rFonts w:asciiTheme="majorHAnsi" w:hAnsiTheme="majorHAnsi" w:cs="Didot"/>
-          <w:sz w:val="20"/>
-        </w:rPr>
-        <w:t>)</w:t>
-      </w:r>
-      <w:proofErr w:type="gramEnd"/>
-      <w:r>
-        <w:rPr>
-          <w:rFonts w:asciiTheme="majorHAnsi" w:hAnsiTheme="majorHAnsi" w:cs="Didot"/>
-          <w:sz w:val="20"/>
-        </w:rPr>
-        <w:t xml:space="preserve"> : initialize a conversation with given </w:t>
-      </w:r>
-      <w:r>
-        <w:rPr>
-          <w:rFonts w:asciiTheme="majorHAnsi" w:hAnsiTheme="majorHAnsi" w:cs="Didot"/>
-          <w:sz w:val="20"/>
-        </w:rPr>
-        <w:t>name</w:t>
-      </w:r>
-    </w:p>
-    <w:p>
-      <w:pPr>
-        <w:pStyle w:val="a3"/>
-        <w:numPr>
-          <w:ilvl w:val="1"/>
-          <w:numId w:val="11"/>
-        </w:numPr>
-        <w:ind w:leftChars="0"/>
-        <w:rPr>
-          <w:rFonts w:asciiTheme="majorHAnsi" w:hAnsiTheme="majorHAnsi" w:cs="Didot"/>
-          <w:sz w:val="20"/>
-        </w:rPr>
-      </w:pPr>
-      <w:proofErr w:type="gramStart"/>
-      <w:r>
-        <w:rPr>
-          <w:rFonts w:asciiTheme="majorHAnsi" w:hAnsiTheme="majorHAnsi" w:cs="Didot"/>
-          <w:sz w:val="20"/>
-        </w:rPr>
-        <w:t>Run(</w:t>
-      </w:r>
-      <w:proofErr w:type="gramEnd"/>
-      <w:r>
-        <w:rPr>
-          <w:rFonts w:asciiTheme="majorHAnsi" w:hAnsiTheme="majorHAnsi" w:cs="Didot"/>
-          <w:sz w:val="20"/>
-        </w:rPr>
-        <w:t xml:space="preserve">) : sits in a loop calling take() on the </w:t>
-      </w:r>
-      <w:proofErr w:type="spellStart"/>
-      <w:r>
-        <w:rPr>
-          <w:rFonts w:asciiTheme="majorHAnsi" w:hAnsiTheme="majorHAnsi" w:cs="Didot"/>
-          <w:sz w:val="20"/>
-        </w:rPr>
-        <w:t>inputQueue</w:t>
-      </w:r>
-      <w:proofErr w:type="spellEnd"/>
-    </w:p>
-    <w:p>
-      <w:pPr>
-        <w:pStyle w:val="a3"/>
-        <w:numPr>
-          <w:ilvl w:val="1"/>
-          <w:numId w:val="11"/>
-        </w:numPr>
-        <w:ind w:leftChars="0"/>
-        <w:rPr>
-          <w:rFonts w:asciiTheme="majorHAnsi" w:hAnsiTheme="majorHAnsi" w:cs="Didot"/>
-          <w:sz w:val="20"/>
-        </w:rPr>
-      </w:pPr>
-      <w:proofErr w:type="spellStart"/>
-      <w:proofErr w:type="gramStart"/>
-      <w:r>
-        <w:rPr>
-          <w:rFonts w:asciiTheme="majorHAnsi" w:hAnsiTheme="majorHAnsi" w:cs="Didot"/>
-          <w:sz w:val="20"/>
-        </w:rPr>
-        <w:t>HandleQueue</w:t>
-      </w:r>
-      <w:proofErr w:type="spellEnd"/>
-      <w:r>
-        <w:rPr>
-          <w:rFonts w:asciiTheme="majorHAnsi" w:hAnsiTheme="majorHAnsi" w:cs="Didot"/>
-          <w:sz w:val="20"/>
-        </w:rPr>
-        <w:t>(</w:t>
-      </w:r>
-      <w:proofErr w:type="gramEnd"/>
-      <w:r>
-        <w:rPr>
-          <w:rFonts w:asciiTheme="majorHAnsi" w:hAnsiTheme="majorHAnsi" w:cs="Didot"/>
-          <w:sz w:val="20"/>
-        </w:rPr>
-        <w:t>Message): H</w:t>
-      </w:r>
-      <w:r>
-        <w:rPr>
-          <w:rFonts w:asciiTheme="majorHAnsi" w:hAnsiTheme="majorHAnsi" w:cs="Didot"/>
-          <w:sz w:val="20"/>
-        </w:rPr>
-        <w:t>anding the message queue , turning int</w:t>
-      </w:r>
-      <w:r>
-        <w:rPr>
-          <w:rFonts w:asciiTheme="majorHAnsi" w:hAnsiTheme="majorHAnsi" w:cs="Didot"/>
-          <w:sz w:val="20"/>
-        </w:rPr>
-        <w:t xml:space="preserve">o a action such as </w:t>
-      </w:r>
-      <w:proofErr w:type="spellStart"/>
-      <w:r>
-        <w:rPr>
-          <w:rFonts w:asciiTheme="majorHAnsi" w:hAnsiTheme="majorHAnsi" w:cs="Didot"/>
-          <w:sz w:val="20"/>
-        </w:rPr>
-        <w:t>addClient</w:t>
-      </w:r>
-      <w:proofErr w:type="spellEnd"/>
-      <w:r>
-        <w:rPr>
-          <w:rFonts w:asciiTheme="majorHAnsi" w:hAnsiTheme="majorHAnsi" w:cs="Didot"/>
-          <w:sz w:val="20"/>
-        </w:rPr>
-        <w:t xml:space="preserve"> or</w:t>
-      </w:r>
-      <w:r>
-        <w:rPr>
-          <w:rFonts w:asciiTheme="majorHAnsi" w:hAnsiTheme="majorHAnsi" w:cs="Didot"/>
-          <w:sz w:val="20"/>
-        </w:rPr>
-        <w:t xml:space="preserve"> </w:t>
-      </w:r>
-      <w:proofErr w:type="spellStart"/>
-      <w:r>
-        <w:rPr>
-          <w:rFonts w:asciiTheme="majorHAnsi" w:hAnsiTheme="majorHAnsi" w:cs="Didot"/>
-          <w:sz w:val="20"/>
-        </w:rPr>
-        <w:t>removeClient</w:t>
-      </w:r>
-      <w:proofErr w:type="spellEnd"/>
-      <w:r>
-        <w:rPr>
-          <w:rFonts w:asciiTheme="majorHAnsi" w:hAnsiTheme="majorHAnsi" w:cs="Didot"/>
-          <w:sz w:val="20"/>
-        </w:rPr>
-        <w:t>.</w:t>
-      </w:r>
-    </w:p>
-    <w:p>
-      <w:pPr>
-        <w:pStyle w:val="a3"/>
-        <w:numPr>
-          <w:ilvl w:val="1"/>
-          <w:numId w:val="11"/>
-        </w:numPr>
-        <w:ind w:leftChars="0"/>
-        <w:rPr>
-          <w:rFonts w:asciiTheme="majorHAnsi" w:hAnsiTheme="majorHAnsi" w:cs="Didot"/>
-          <w:sz w:val="20"/>
-        </w:rPr>
-      </w:pPr>
-      <w:proofErr w:type="spellStart"/>
-      <w:proofErr w:type="gramStart"/>
-      <w:r>
-        <w:rPr>
-          <w:rFonts w:asciiTheme="majorHAnsi" w:hAnsiTheme="majorHAnsi" w:cs="Didot"/>
-          <w:sz w:val="20"/>
-        </w:rPr>
-        <w:t>addClient</w:t>
-      </w:r>
-      <w:proofErr w:type="spellEnd"/>
-      <w:proofErr w:type="gramEnd"/>
-      <w:r>
-        <w:rPr>
-          <w:rFonts w:asciiTheme="majorHAnsi" w:hAnsiTheme="majorHAnsi" w:cs="Didot"/>
-          <w:sz w:val="20"/>
-        </w:rPr>
-        <w:t xml:space="preserve"> (</w:t>
-      </w:r>
-      <w:r>
-        <w:rPr>
-          <w:rFonts w:asciiTheme="majorHAnsi" w:hAnsiTheme="majorHAnsi" w:cs="Didot"/>
-          <w:sz w:val="20"/>
-        </w:rPr>
-        <w:t xml:space="preserve"> </w:t>
-      </w:r>
-      <w:proofErr w:type="spellStart"/>
-      <w:r>
-        <w:rPr>
-          <w:rFonts w:asciiTheme="majorHAnsi" w:hAnsiTheme="majorHAnsi" w:cs="Didot"/>
-          <w:sz w:val="20"/>
-        </w:rPr>
-        <w:t>OutputHandler</w:t>
-      </w:r>
-      <w:proofErr w:type="spellEnd"/>
-      <w:r>
-        <w:rPr>
-          <w:rFonts w:asciiTheme="majorHAnsi" w:hAnsiTheme="majorHAnsi" w:cs="Didot"/>
-          <w:sz w:val="20"/>
-        </w:rPr>
-        <w:t xml:space="preserve"> </w:t>
-      </w:r>
-      <w:r>
-        <w:rPr>
-          <w:rFonts w:asciiTheme="majorHAnsi" w:hAnsiTheme="majorHAnsi" w:cs="Didot"/>
-          <w:sz w:val="20"/>
-        </w:rPr>
-        <w:t xml:space="preserve">) : </w:t>
-      </w:r>
-      <w:r>
-        <w:rPr>
-          <w:rFonts w:asciiTheme="majorHAnsi" w:hAnsiTheme="majorHAnsi" w:cs="Didot"/>
-          <w:sz w:val="20"/>
-        </w:rPr>
-        <w:t xml:space="preserve">Conversation will access the </w:t>
-      </w:r>
-      <w:proofErr w:type="spellStart"/>
-      <w:r>
-        <w:rPr>
-          <w:rFonts w:asciiTheme="majorHAnsi" w:hAnsiTheme="majorHAnsi" w:cs="Didot"/>
-          <w:sz w:val="20"/>
-        </w:rPr>
-        <w:t>clientOutputhandler</w:t>
-      </w:r>
-      <w:proofErr w:type="spellEnd"/>
-      <w:r>
-        <w:rPr>
-          <w:rFonts w:asciiTheme="majorHAnsi" w:hAnsiTheme="majorHAnsi" w:cs="Didot"/>
-          <w:sz w:val="20"/>
-        </w:rPr>
-        <w:t xml:space="preserve"> from </w:t>
-      </w:r>
-      <w:proofErr w:type="spellStart"/>
-      <w:r>
-        <w:rPr>
-          <w:rFonts w:asciiTheme="majorHAnsi" w:hAnsiTheme="majorHAnsi" w:cs="Didot"/>
-          <w:sz w:val="20"/>
-        </w:rPr>
-        <w:t>OnlineUser</w:t>
-      </w:r>
-      <w:proofErr w:type="spellEnd"/>
-      <w:r>
-        <w:rPr>
-          <w:rFonts w:asciiTheme="majorHAnsi" w:hAnsiTheme="majorHAnsi" w:cs="Didot"/>
-          <w:sz w:val="20"/>
-        </w:rPr>
-        <w:t xml:space="preserve"> of server, </w:t>
-      </w:r>
-      <w:r>
-        <w:rPr>
-          <w:rFonts w:asciiTheme="majorHAnsi" w:hAnsiTheme="majorHAnsi" w:cs="Didot"/>
-          <w:sz w:val="20"/>
-        </w:rPr>
-        <w:t>add</w:t>
-      </w:r>
-      <w:r>
-        <w:rPr>
-          <w:rFonts w:asciiTheme="majorHAnsi" w:hAnsiTheme="majorHAnsi" w:cs="Didot"/>
-          <w:sz w:val="20"/>
-        </w:rPr>
-        <w:t>ing a new</w:t>
-      </w:r>
-      <w:r>
-        <w:rPr>
-          <w:rFonts w:asciiTheme="majorHAnsi" w:hAnsiTheme="majorHAnsi" w:cs="Didot"/>
-          <w:sz w:val="20"/>
-        </w:rPr>
-        <w:t xml:space="preserve"> client</w:t>
-      </w:r>
-      <w:r>
-        <w:rPr>
-          <w:rFonts w:asciiTheme="majorHAnsi" w:hAnsiTheme="majorHAnsi" w:cs="Didot"/>
-          <w:sz w:val="20"/>
-        </w:rPr>
-        <w:t xml:space="preserve"> who subscribe</w:t>
-      </w:r>
-      <w:r>
-        <w:rPr>
-          <w:rFonts w:asciiTheme="majorHAnsi" w:hAnsiTheme="majorHAnsi" w:cs="Didot"/>
-          <w:sz w:val="20"/>
-        </w:rPr>
-        <w:t xml:space="preserve"> to </w:t>
-      </w:r>
-      <w:r>
-        <w:rPr>
-          <w:rFonts w:asciiTheme="majorHAnsi" w:hAnsiTheme="majorHAnsi" w:cs="Didot"/>
-          <w:sz w:val="20"/>
-        </w:rPr>
-        <w:t>this conversation</w:t>
-      </w:r>
-      <w:r>
-        <w:rPr>
-          <w:rFonts w:asciiTheme="majorHAnsi" w:hAnsiTheme="majorHAnsi" w:cs="Didot"/>
-          <w:sz w:val="20"/>
-        </w:rPr>
-        <w:t xml:space="preserve"> and notify all the other client in this conversation by putting a message to </w:t>
-      </w:r>
-      <w:r>
-        <w:rPr>
-          <w:rFonts w:asciiTheme="majorHAnsi" w:hAnsiTheme="majorHAnsi" w:cs="Didot"/>
-          <w:sz w:val="20"/>
-        </w:rPr>
-        <w:t>output handler’s</w:t>
-      </w:r>
-      <w:r>
-        <w:rPr>
-          <w:rFonts w:asciiTheme="majorHAnsi" w:hAnsiTheme="majorHAnsi" w:cs="Didot"/>
-          <w:sz w:val="20"/>
-        </w:rPr>
-        <w:t xml:space="preserve"> queue.</w:t>
-      </w:r>
-    </w:p>
-    <w:p>
-      <w:pPr>
-        <w:pStyle w:val="a3"/>
-        <w:numPr>
-          <w:ilvl w:val="1"/>
-          <w:numId w:val="11"/>
-        </w:numPr>
-        <w:ind w:leftChars="0"/>
-        <w:rPr>
-          <w:rFonts w:asciiTheme="majorHAnsi" w:hAnsiTheme="majorHAnsi" w:cs="Didot"/>
-          <w:sz w:val="20"/>
-        </w:rPr>
-      </w:pPr>
-      <w:proofErr w:type="spellStart"/>
-      <w:proofErr w:type="gramStart"/>
-      <w:r>
-        <w:rPr>
-          <w:rFonts w:asciiTheme="majorHAnsi" w:hAnsiTheme="majorHAnsi" w:cs="Didot"/>
-          <w:sz w:val="20"/>
-        </w:rPr>
-        <w:t>getCurrentUsers</w:t>
-      </w:r>
-      <w:proofErr w:type="spellEnd"/>
-      <w:proofErr w:type="gramEnd"/>
-      <w:r>
-        <w:rPr>
-          <w:rFonts w:asciiTheme="majorHAnsi" w:hAnsiTheme="majorHAnsi" w:cs="Didot"/>
-          <w:sz w:val="20"/>
-        </w:rPr>
-        <w:t>() : return the user name is the conversation.</w:t>
-      </w:r>
-    </w:p>
-    <w:p>
-      <w:pPr>
-        <w:pStyle w:val="a3"/>
-        <w:numPr>
-          <w:ilvl w:val="1"/>
-          <w:numId w:val="11"/>
-        </w:numPr>
-        <w:ind w:leftChars="0"/>
-        <w:rPr>
-          <w:rFonts w:asciiTheme="majorHAnsi" w:hAnsiTheme="majorHAnsi" w:cs="Didot"/>
-          <w:sz w:val="20"/>
-        </w:rPr>
-      </w:pPr>
-      <w:proofErr w:type="spellStart"/>
-      <w:r>
-        <w:rPr>
-          <w:rFonts w:asciiTheme="majorHAnsi" w:hAnsiTheme="majorHAnsi" w:cs="Didot"/>
-          <w:sz w:val="20"/>
-        </w:rPr>
-        <w:t>RemoveCLient</w:t>
-      </w:r>
-      <w:proofErr w:type="spellEnd"/>
-      <w:proofErr w:type="gramStart"/>
-      <w:r>
-        <w:rPr>
-          <w:rFonts w:asciiTheme="majorHAnsi" w:hAnsiTheme="majorHAnsi" w:cs="Didot"/>
-          <w:sz w:val="20"/>
-        </w:rPr>
-        <w:t>(</w:t>
-      </w:r>
-      <w:r>
-        <w:rPr>
-          <w:rFonts w:asciiTheme="majorHAnsi" w:hAnsiTheme="majorHAnsi" w:cs="Didot"/>
-          <w:sz w:val="20"/>
-        </w:rPr>
-        <w:t xml:space="preserve"> </w:t>
-      </w:r>
-      <w:proofErr w:type="spellStart"/>
-      <w:r>
-        <w:rPr>
-          <w:rFonts w:asciiTheme="majorHAnsi" w:hAnsiTheme="majorHAnsi" w:cs="Didot"/>
-          <w:sz w:val="20"/>
-        </w:rPr>
-        <w:t>OutputHandler</w:t>
-      </w:r>
-      <w:proofErr w:type="spellEnd"/>
-      <w:proofErr w:type="gramEnd"/>
-      <w:r>
-        <w:rPr>
-          <w:rFonts w:asciiTheme="majorHAnsi" w:hAnsiTheme="majorHAnsi" w:cs="Didot"/>
-          <w:sz w:val="20"/>
-        </w:rPr>
-        <w:t>) : remove client</w:t>
-      </w:r>
-      <w:r>
-        <w:rPr>
-          <w:rFonts w:asciiTheme="majorHAnsi" w:hAnsiTheme="majorHAnsi" w:cs="Didot"/>
-          <w:sz w:val="20"/>
-        </w:rPr>
-        <w:t xml:space="preserve"> output </w:t>
-      </w:r>
-      <w:r>
-        <w:rPr>
-          <w:rFonts w:asciiTheme="majorHAnsi" w:hAnsiTheme="majorHAnsi" w:cs="Didot"/>
-          <w:sz w:val="20"/>
-        </w:rPr>
-        <w:t>handler in the conversation and notify</w:t>
-      </w:r>
-      <w:r>
-        <w:rPr>
-          <w:rFonts w:asciiTheme="majorHAnsi" w:hAnsiTheme="majorHAnsi" w:cs="Didot"/>
-          <w:sz w:val="20"/>
-        </w:rPr>
-        <w:t xml:space="preserve"> all the</w:t>
-      </w:r>
-      <w:r>
-        <w:rPr>
-          <w:rFonts w:asciiTheme="majorHAnsi" w:hAnsiTheme="majorHAnsi" w:cs="Didot"/>
-          <w:sz w:val="20"/>
-        </w:rPr>
-        <w:t xml:space="preserve"> other clients</w:t>
-      </w:r>
-      <w:r>
-        <w:rPr>
-          <w:rFonts w:asciiTheme="majorHAnsi" w:hAnsiTheme="majorHAnsi" w:cs="Didot"/>
-          <w:sz w:val="20"/>
-        </w:rPr>
-        <w:t xml:space="preserve"> in the conversation.</w:t>
-      </w:r>
-      <w:r>
-        <w:rPr>
-          <w:rFonts w:asciiTheme="majorHAnsi" w:hAnsiTheme="majorHAnsi" w:cs="Didot"/>
-          <w:sz w:val="20"/>
-        </w:rPr>
-        <w:t xml:space="preserve">  </w:t>
-      </w:r>
-    </w:p>
-    <w:p>
-      <w:pPr>
-        <w:pStyle w:val="a3"/>
-        <w:numPr>
-          <w:ilvl w:val="1"/>
-          <w:numId w:val="11"/>
-        </w:numPr>
-        <w:ind w:leftChars="0"/>
-        <w:rPr>
-          <w:rFonts w:asciiTheme="majorHAnsi" w:hAnsiTheme="majorHAnsi" w:cs="Didot"/>
-          <w:sz w:val="20"/>
-        </w:rPr>
-      </w:pPr>
-      <w:proofErr w:type="spellStart"/>
-      <w:proofErr w:type="gramStart"/>
-      <w:r>
-        <w:rPr>
-          <w:rFonts w:asciiTheme="majorHAnsi" w:hAnsiTheme="majorHAnsi" w:cs="Didot"/>
-          <w:sz w:val="20"/>
-        </w:rPr>
-        <w:t>updateMessage</w:t>
-      </w:r>
-      <w:proofErr w:type="spellEnd"/>
-      <w:proofErr w:type="gramEnd"/>
-      <w:r>
-        <w:rPr>
-          <w:rFonts w:asciiTheme="majorHAnsi" w:hAnsiTheme="majorHAnsi" w:cs="Didot"/>
-          <w:sz w:val="20"/>
-        </w:rPr>
-        <w:t xml:space="preserve">() : After consuming a queue from </w:t>
-      </w:r>
-      <w:proofErr w:type="spellStart"/>
-      <w:r>
-        <w:rPr>
-          <w:rFonts w:asciiTheme="majorHAnsi" w:hAnsiTheme="majorHAnsi" w:cs="Didot"/>
-          <w:sz w:val="20"/>
-        </w:rPr>
-        <w:t>InputQueue</w:t>
-      </w:r>
-      <w:proofErr w:type="spellEnd"/>
-      <w:r>
-        <w:rPr>
-          <w:rFonts w:asciiTheme="majorHAnsi" w:hAnsiTheme="majorHAnsi" w:cs="Didot"/>
-          <w:sz w:val="20"/>
-        </w:rPr>
-        <w:t xml:space="preserve">, send the message back to </w:t>
-      </w:r>
-      <w:r>
-        <w:rPr>
-          <w:rFonts w:asciiTheme="majorHAnsi" w:hAnsiTheme="majorHAnsi" w:cs="Didot"/>
-          <w:sz w:val="20"/>
-        </w:rPr>
-        <w:t>each users client output handler in this conversation</w:t>
-      </w:r>
-      <w:r>
-        <w:rPr>
-          <w:rFonts w:asciiTheme="majorHAnsi" w:hAnsiTheme="majorHAnsi" w:cs="Didot"/>
-          <w:sz w:val="20"/>
-        </w:rPr>
-        <w:t>.</w:t>
-      </w:r>
-    </w:p>
-    <w:p>
-      <w:pPr>
-        <w:pStyle w:val="a3"/>
-        <w:numPr>
-          <w:ilvl w:val="1"/>
-          <w:numId w:val="11"/>
-        </w:numPr>
-        <w:ind w:leftChars="0"/>
-        <w:rPr>
-          <w:rFonts w:asciiTheme="majorHAnsi" w:hAnsiTheme="majorHAnsi" w:cs="Didot"/>
-          <w:sz w:val="20"/>
-        </w:rPr>
-      </w:pPr>
-      <w:proofErr w:type="spellStart"/>
-      <w:proofErr w:type="gramStart"/>
-      <w:r>
-        <w:rPr>
-          <w:rFonts w:asciiTheme="majorHAnsi" w:hAnsiTheme="majorHAnsi" w:cs="Didot"/>
-          <w:sz w:val="20"/>
-        </w:rPr>
-        <w:t>updateQueue</w:t>
-      </w:r>
-      <w:proofErr w:type="spellEnd"/>
-      <w:proofErr w:type="gramEnd"/>
-      <w:r>
-        <w:rPr>
-          <w:rFonts w:asciiTheme="majorHAnsi" w:hAnsiTheme="majorHAnsi" w:cs="Didot"/>
-          <w:sz w:val="20"/>
-        </w:rPr>
-        <w:t>(Message): add a queue to Conversation’s output queue.</w:t>
-      </w:r>
-    </w:p>
-    <w:p>
-      <w:pPr>
-        <w:rPr>
-          <w:rFonts w:ascii="Optima" w:hAnsi="Optima" w:cs="Didot"/>
-          <w:sz w:val="20"/>
-          <w:szCs w:val="20"/>
-        </w:rPr>
-      </w:pPr>
-      <w:r>
-        <w:rPr>
-          <w:b/>
-        </w:rPr>
-        <w:t>Client</w:t>
-      </w:r>
-      <w:r>
-        <w:rPr>
-          <w:b/>
-        </w:rPr>
-        <w:t>-Side:</w:t>
-      </w:r>
-    </w:p>
-    <w:p>
-      <w:pPr>
-        <w:rPr>
-          <w:rFonts w:asciiTheme="majorHAnsi" w:hAnsiTheme="majorHAnsi" w:cs="Didot"/>
-          <w:sz w:val="20"/>
-        </w:rPr>
-      </w:pPr>
-      <w:r>
-        <w:rPr>
-          <w:rFonts w:asciiTheme="majorHAnsi" w:hAnsiTheme="majorHAnsi" w:cs="Didot"/>
-        </w:rPr>
-        <w:t>User</w:t>
-      </w:r>
-      <w:r>
-        <w:rPr>
-          <w:rFonts w:asciiTheme="majorHAnsi" w:hAnsiTheme="majorHAnsi" w:cs="Didot"/>
-        </w:rPr>
-        <w:t xml:space="preserve"> </w:t>
-      </w:r>
-      <w:r>
-        <w:rPr>
-          <w:rFonts w:asciiTheme="majorHAnsi" w:hAnsiTheme="majorHAnsi" w:cs="Didot"/>
-        </w:rPr>
-        <w:t>–</w:t>
-      </w:r>
-      <w:r>
-        <w:rPr>
-          <w:rFonts w:asciiTheme="majorHAnsi" w:hAnsiTheme="majorHAnsi" w:cs="Didot"/>
-        </w:rPr>
-        <w:t xml:space="preserve"> </w:t>
-      </w:r>
-      <w:r>
-        <w:rPr>
-          <w:rFonts w:asciiTheme="majorHAnsi" w:hAnsiTheme="majorHAnsi" w:cs="Didot"/>
-          <w:sz w:val="20"/>
-        </w:rPr>
-        <w:t>At First, a</w:t>
-      </w:r>
-      <w:r>
-        <w:rPr>
-          <w:rFonts w:asciiTheme="majorHAnsi" w:hAnsiTheme="majorHAnsi" w:cs="Didot"/>
-          <w:sz w:val="20"/>
-        </w:rPr>
-        <w:t xml:space="preserve"> </w:t>
-      </w:r>
-      <w:r>
-        <w:rPr>
-          <w:rFonts w:asciiTheme="majorHAnsi" w:hAnsiTheme="majorHAnsi" w:cs="Didot"/>
-          <w:sz w:val="20"/>
-        </w:rPr>
-        <w:t>user,</w:t>
-      </w:r>
-      <w:r>
-        <w:rPr>
-          <w:rFonts w:asciiTheme="majorHAnsi" w:hAnsiTheme="majorHAnsi" w:cs="Didot"/>
-          <w:sz w:val="20"/>
-        </w:rPr>
-        <w:t xml:space="preserve"> </w:t>
-      </w:r>
-      <w:r>
-        <w:rPr>
-          <w:rFonts w:asciiTheme="majorHAnsi" w:hAnsiTheme="majorHAnsi" w:cs="Didot"/>
-          <w:sz w:val="20"/>
-        </w:rPr>
-        <w:t>controller part of MVC</w:t>
-      </w:r>
-      <w:r>
-        <w:rPr>
-          <w:rFonts w:asciiTheme="majorHAnsi" w:hAnsiTheme="majorHAnsi" w:cs="Didot"/>
-          <w:sz w:val="20"/>
-        </w:rPr>
-        <w:t>,</w:t>
-      </w:r>
-      <w:r>
-        <w:rPr>
-          <w:rFonts w:asciiTheme="majorHAnsi" w:hAnsiTheme="majorHAnsi" w:cs="Didot"/>
-          <w:sz w:val="20"/>
-        </w:rPr>
-        <w:t xml:space="preserve"> will invoke a </w:t>
-      </w:r>
-      <w:proofErr w:type="spellStart"/>
-      <w:r>
-        <w:rPr>
-          <w:rFonts w:asciiTheme="majorHAnsi" w:hAnsiTheme="majorHAnsi" w:cs="Didot"/>
-          <w:sz w:val="20"/>
-        </w:rPr>
-        <w:t>MainBoard</w:t>
-      </w:r>
-      <w:proofErr w:type="spellEnd"/>
-      <w:r>
-        <w:rPr>
-          <w:rFonts w:asciiTheme="majorHAnsi" w:hAnsiTheme="majorHAnsi" w:cs="Didot"/>
-          <w:sz w:val="20"/>
-        </w:rPr>
-        <w:t>-GUI</w:t>
-      </w:r>
-      <w:r>
-        <w:rPr>
-          <w:rFonts w:asciiTheme="majorHAnsi" w:hAnsiTheme="majorHAnsi" w:cs="Didot"/>
-          <w:sz w:val="20"/>
-        </w:rPr>
-        <w:t>.</w:t>
-      </w:r>
-      <w:r>
-        <w:rPr>
-          <w:rFonts w:asciiTheme="majorHAnsi" w:hAnsiTheme="majorHAnsi" w:cs="Didot"/>
-          <w:sz w:val="20"/>
-        </w:rPr>
-        <w:t xml:space="preserve"> Client has to make</w:t>
-      </w:r>
-      <w:r>
-        <w:rPr>
-          <w:rFonts w:asciiTheme="majorHAnsi" w:hAnsiTheme="majorHAnsi" w:cs="Didot"/>
-          <w:sz w:val="20"/>
-        </w:rPr>
-        <w:t xml:space="preserve"> </w:t>
-      </w:r>
-      <w:r>
-        <w:rPr>
-          <w:rFonts w:asciiTheme="majorHAnsi" w:hAnsiTheme="majorHAnsi" w:cs="Didot"/>
-          <w:sz w:val="20"/>
-        </w:rPr>
-        <w:t xml:space="preserve">a </w:t>
-      </w:r>
-      <w:r>
-        <w:rPr>
-          <w:rFonts w:asciiTheme="majorHAnsi" w:hAnsiTheme="majorHAnsi" w:cs="Didot"/>
-          <w:sz w:val="20"/>
-        </w:rPr>
-        <w:t>socket</w:t>
-      </w:r>
-      <w:r>
-        <w:rPr>
-          <w:rFonts w:asciiTheme="majorHAnsi" w:hAnsiTheme="majorHAnsi" w:cs="Didot"/>
-          <w:sz w:val="20"/>
-        </w:rPr>
-        <w:t xml:space="preserve"> </w:t>
-      </w:r>
-      <w:r>
-        <w:rPr>
-          <w:rFonts w:asciiTheme="majorHAnsi" w:hAnsiTheme="majorHAnsi" w:cs="Didot"/>
-          <w:sz w:val="20"/>
-        </w:rPr>
-        <w:t>connect</w:t>
-      </w:r>
-      <w:r>
-        <w:rPr>
-          <w:rFonts w:asciiTheme="majorHAnsi" w:hAnsiTheme="majorHAnsi" w:cs="Didot"/>
-          <w:sz w:val="20"/>
-        </w:rPr>
-        <w:t>ion</w:t>
-      </w:r>
-      <w:r>
-        <w:rPr>
-          <w:rFonts w:asciiTheme="majorHAnsi" w:hAnsiTheme="majorHAnsi" w:cs="Didot"/>
-          <w:sz w:val="20"/>
-        </w:rPr>
-        <w:t xml:space="preserve"> to the server with specific address</w:t>
-      </w:r>
-      <w:r>
-        <w:rPr>
-          <w:rFonts w:asciiTheme="majorHAnsi" w:hAnsiTheme="majorHAnsi" w:cs="Didot"/>
-          <w:sz w:val="20"/>
-        </w:rPr>
-        <w:t>, port number</w:t>
-      </w:r>
-      <w:r>
-        <w:rPr>
-          <w:rFonts w:asciiTheme="majorHAnsi" w:hAnsiTheme="majorHAnsi" w:cs="Didot"/>
-          <w:sz w:val="20"/>
-        </w:rPr>
-        <w:t>.</w:t>
-      </w:r>
-      <w:r>
-        <w:rPr>
-          <w:rFonts w:asciiTheme="majorHAnsi" w:hAnsiTheme="majorHAnsi" w:cs="Didot"/>
-          <w:sz w:val="20"/>
-        </w:rPr>
-        <w:t xml:space="preserve"> Afterward the </w:t>
-      </w:r>
-      <w:proofErr w:type="gramStart"/>
-      <w:r>
-        <w:rPr>
-          <w:rFonts w:asciiTheme="majorHAnsi" w:hAnsiTheme="majorHAnsi" w:cs="Didot"/>
-          <w:sz w:val="20"/>
-        </w:rPr>
-        <w:t>User(</w:t>
-      </w:r>
-      <w:proofErr w:type="gramEnd"/>
-      <w:r>
-        <w:rPr>
-          <w:rFonts w:asciiTheme="majorHAnsi" w:hAnsiTheme="majorHAnsi" w:cs="Didot"/>
-          <w:sz w:val="20"/>
-        </w:rPr>
-        <w:t>client) has to  type username to server to check if it’s valid.</w:t>
-      </w:r>
-      <w:r>
-        <w:rPr>
-          <w:rFonts w:asciiTheme="majorHAnsi" w:hAnsiTheme="majorHAnsi" w:cs="Didot"/>
-          <w:sz w:val="20"/>
-        </w:rPr>
-        <w:t xml:space="preserve"> If the username</w:t>
-      </w:r>
-      <w:r>
-        <w:rPr>
-          <w:rFonts w:asciiTheme="majorHAnsi" w:hAnsiTheme="majorHAnsi" w:cs="Didot"/>
-          <w:sz w:val="20"/>
-        </w:rPr>
-        <w:t xml:space="preserve"> </w:t>
-      </w:r>
-      <w:r>
-        <w:rPr>
-          <w:rFonts w:asciiTheme="majorHAnsi" w:hAnsiTheme="majorHAnsi" w:cs="Didot"/>
-          <w:sz w:val="20"/>
-        </w:rPr>
-        <w:t>is not valid or unique client are asked to type a new one</w:t>
-      </w:r>
-      <w:r>
-        <w:rPr>
-          <w:rFonts w:asciiTheme="majorHAnsi" w:hAnsiTheme="majorHAnsi" w:cs="Didot"/>
-          <w:sz w:val="20"/>
-        </w:rPr>
-        <w:t>.</w:t>
-      </w:r>
-      <w:r>
-        <w:rPr>
-          <w:rFonts w:asciiTheme="majorHAnsi" w:hAnsiTheme="majorHAnsi" w:cs="Didot"/>
-          <w:sz w:val="20"/>
-        </w:rPr>
-        <w:t xml:space="preserve"> No conversation would start if the username </w:t>
-      </w:r>
-      <w:proofErr w:type="gramStart"/>
-      <w:r>
-        <w:rPr>
-          <w:rFonts w:asciiTheme="majorHAnsi" w:hAnsiTheme="majorHAnsi" w:cs="Didot"/>
-          <w:sz w:val="20"/>
-        </w:rPr>
-        <w:t>is</w:t>
-      </w:r>
-      <w:proofErr w:type="gramEnd"/>
-      <w:r>
-        <w:rPr>
-          <w:rFonts w:asciiTheme="majorHAnsi" w:hAnsiTheme="majorHAnsi" w:cs="Didot"/>
-          <w:sz w:val="20"/>
-        </w:rPr>
-        <w:t xml:space="preserve"> not valid. </w:t>
-      </w:r>
-      <w:r>
-        <w:rPr>
-          <w:rFonts w:asciiTheme="majorHAnsi" w:hAnsiTheme="majorHAnsi" w:cs="Didot"/>
-          <w:sz w:val="20"/>
-        </w:rPr>
-        <w:t xml:space="preserve"> </w:t>
-      </w:r>
-    </w:p>
-    <w:p>
-      <w:pPr>
-        <w:pStyle w:val="a3"/>
-        <w:numPr>
-          <w:ilvl w:val="0"/>
-          <w:numId w:val="9"/>
-        </w:numPr>
-        <w:ind w:leftChars="0"/>
-        <w:rPr>
-          <w:rFonts w:asciiTheme="majorHAnsi" w:hAnsiTheme="majorHAnsi" w:cs="Didot"/>
-          <w:sz w:val="20"/>
-        </w:rPr>
-      </w:pPr>
-      <w:proofErr w:type="gramStart"/>
-      <w:r>
-        <w:rPr>
-          <w:rFonts w:asciiTheme="majorHAnsi" w:hAnsiTheme="majorHAnsi" w:cs="Didot"/>
-          <w:sz w:val="20"/>
-        </w:rPr>
-        <w:t>Fields :</w:t>
-      </w:r>
-      <w:proofErr w:type="gramEnd"/>
-      <w:r>
-        <w:rPr>
-          <w:rFonts w:asciiTheme="majorHAnsi" w:hAnsiTheme="majorHAnsi" w:cs="Didot"/>
-          <w:sz w:val="20"/>
-        </w:rPr>
-        <w:t xml:space="preserve"> </w:t>
-      </w:r>
-    </w:p>
-    <w:p>
-      <w:pPr>
-        <w:pStyle w:val="a3"/>
-        <w:numPr>
-          <w:ilvl w:val="1"/>
-          <w:numId w:val="9"/>
-        </w:numPr>
-        <w:ind w:leftChars="0"/>
-        <w:rPr>
-          <w:rFonts w:asciiTheme="majorHAnsi" w:hAnsiTheme="majorHAnsi" w:cs="Didot"/>
-          <w:sz w:val="20"/>
-        </w:rPr>
-      </w:pPr>
-      <w:proofErr w:type="gramStart"/>
-      <w:r>
-        <w:rPr>
-          <w:rFonts w:asciiTheme="majorHAnsi" w:hAnsiTheme="majorHAnsi" w:cs="Didot"/>
-          <w:sz w:val="20"/>
-        </w:rPr>
-        <w:t>Socket :</w:t>
-      </w:r>
-      <w:proofErr w:type="gramEnd"/>
-      <w:r>
-        <w:rPr>
-          <w:rFonts w:asciiTheme="majorHAnsi" w:hAnsiTheme="majorHAnsi" w:cs="Didot"/>
-          <w:sz w:val="20"/>
-        </w:rPr>
-        <w:t xml:space="preserve"> </w:t>
-      </w:r>
-      <w:proofErr w:type="spellStart"/>
-      <w:r>
-        <w:rPr>
-          <w:rFonts w:asciiTheme="majorHAnsi" w:hAnsiTheme="majorHAnsi" w:cs="Didot"/>
-          <w:sz w:val="20"/>
-        </w:rPr>
-        <w:t>clientSocket</w:t>
-      </w:r>
-      <w:proofErr w:type="spellEnd"/>
-    </w:p>
-    <w:p>
-      <w:pPr>
-        <w:pStyle w:val="a3"/>
-        <w:numPr>
-          <w:ilvl w:val="1"/>
-          <w:numId w:val="9"/>
-        </w:numPr>
-        <w:ind w:leftChars="0"/>
-        <w:rPr>
-          <w:rFonts w:asciiTheme="majorHAnsi" w:hAnsiTheme="majorHAnsi" w:cs="Didot"/>
-          <w:sz w:val="20"/>
-        </w:rPr>
-      </w:pPr>
-      <w:proofErr w:type="spellStart"/>
-      <w:proofErr w:type="gramStart"/>
-      <w:r>
-        <w:rPr>
-          <w:rFonts w:asciiTheme="majorHAnsi" w:hAnsiTheme="majorHAnsi" w:cs="Didot"/>
-          <w:sz w:val="20"/>
-        </w:rPr>
-        <w:t>ChatBoard</w:t>
-      </w:r>
-      <w:proofErr w:type="spellEnd"/>
-      <w:r>
-        <w:rPr>
-          <w:rFonts w:asciiTheme="majorHAnsi" w:hAnsiTheme="majorHAnsi" w:cs="Didot"/>
-          <w:sz w:val="20"/>
-        </w:rPr>
-        <w:t xml:space="preserve"> :</w:t>
-      </w:r>
-      <w:proofErr w:type="gramEnd"/>
-      <w:r>
-        <w:rPr>
-          <w:rFonts w:asciiTheme="majorHAnsi" w:hAnsiTheme="majorHAnsi" w:cs="Didot"/>
-          <w:sz w:val="20"/>
-        </w:rPr>
-        <w:t xml:space="preserve"> GUI</w:t>
-      </w:r>
-    </w:p>
-    <w:p>
-      <w:pPr>
-        <w:pStyle w:val="a3"/>
-        <w:numPr>
-          <w:ilvl w:val="1"/>
-          <w:numId w:val="9"/>
-        </w:numPr>
-        <w:ind w:leftChars="0"/>
-        <w:rPr>
-          <w:rFonts w:asciiTheme="majorHAnsi" w:hAnsiTheme="majorHAnsi" w:cs="Didot"/>
-          <w:sz w:val="20"/>
-        </w:rPr>
-      </w:pPr>
-      <w:proofErr w:type="gramStart"/>
-      <w:r>
-        <w:rPr>
-          <w:rFonts w:asciiTheme="majorHAnsi" w:hAnsiTheme="majorHAnsi" w:cs="Didot"/>
-          <w:sz w:val="20"/>
-        </w:rPr>
-        <w:t>String :</w:t>
-      </w:r>
-      <w:proofErr w:type="gramEnd"/>
-      <w:r>
-        <w:rPr>
-          <w:rFonts w:asciiTheme="majorHAnsi" w:hAnsiTheme="majorHAnsi" w:cs="Didot"/>
-          <w:sz w:val="20"/>
-        </w:rPr>
-        <w:t xml:space="preserve"> Username</w:t>
-      </w:r>
-    </w:p>
-    <w:p>
-      <w:pPr>
-        <w:pStyle w:val="a3"/>
-        <w:numPr>
-          <w:ilvl w:val="1"/>
-          <w:numId w:val="9"/>
-        </w:numPr>
-        <w:ind w:leftChars="0"/>
-        <w:rPr>
-          <w:rFonts w:asciiTheme="majorHAnsi" w:hAnsiTheme="majorHAnsi" w:cs="Didot"/>
-          <w:sz w:val="20"/>
-        </w:rPr>
-      </w:pPr>
-      <w:proofErr w:type="spellStart"/>
-      <w:r>
-        <w:rPr>
-          <w:rFonts w:asciiTheme="majorHAnsi" w:hAnsiTheme="majorHAnsi" w:cs="Didot"/>
-          <w:sz w:val="20"/>
-        </w:rPr>
-        <w:t>ArrayList</w:t>
-      </w:r>
-      <w:proofErr w:type="spellEnd"/>
-      <w:r>
-        <w:rPr>
-          <w:rFonts w:asciiTheme="majorHAnsi" w:hAnsiTheme="majorHAnsi" w:cs="Didot"/>
-          <w:sz w:val="20"/>
-        </w:rPr>
-        <w:t xml:space="preserve">&lt;String&gt; </w:t>
-      </w:r>
-      <w:proofErr w:type="spellStart"/>
-      <w:r>
-        <w:rPr>
-          <w:rFonts w:asciiTheme="majorHAnsi" w:hAnsiTheme="majorHAnsi" w:cs="Didot"/>
-          <w:sz w:val="20"/>
-        </w:rPr>
-        <w:t>OnlineUsers</w:t>
-      </w:r>
-      <w:proofErr w:type="spellEnd"/>
-      <w:r>
-        <w:rPr>
-          <w:rFonts w:asciiTheme="majorHAnsi" w:hAnsiTheme="majorHAnsi" w:cs="Didot"/>
-          <w:sz w:val="20"/>
-        </w:rPr>
-        <w:t xml:space="preserve"> </w:t>
-      </w:r>
-    </w:p>
-    <w:p>
-      <w:pPr>
-        <w:pStyle w:val="a3"/>
-        <w:numPr>
-          <w:ilvl w:val="1"/>
-          <w:numId w:val="9"/>
-        </w:numPr>
-        <w:ind w:leftChars="0"/>
-        <w:rPr>
-          <w:rFonts w:asciiTheme="majorHAnsi" w:hAnsiTheme="majorHAnsi" w:cs="Didot"/>
-          <w:sz w:val="20"/>
-        </w:rPr>
-      </w:pPr>
-      <w:proofErr w:type="spellStart"/>
-      <w:proofErr w:type="gramStart"/>
-      <w:r>
-        <w:rPr>
-          <w:rFonts w:asciiTheme="majorHAnsi" w:hAnsiTheme="majorHAnsi" w:cs="Didot"/>
-          <w:sz w:val="20"/>
-        </w:rPr>
-        <w:t>ObjectInputStream</w:t>
-      </w:r>
-      <w:proofErr w:type="spellEnd"/>
-      <w:r>
-        <w:rPr>
-          <w:rFonts w:asciiTheme="majorHAnsi" w:hAnsiTheme="majorHAnsi" w:cs="Didot"/>
-          <w:sz w:val="20"/>
-        </w:rPr>
-        <w:t xml:space="preserve"> :</w:t>
-      </w:r>
-      <w:proofErr w:type="gramEnd"/>
-      <w:r>
-        <w:rPr>
-          <w:rFonts w:asciiTheme="majorHAnsi" w:hAnsiTheme="majorHAnsi" w:cs="Didot"/>
-          <w:sz w:val="20"/>
-        </w:rPr>
-        <w:t xml:space="preserve"> in</w:t>
-      </w:r>
-    </w:p>
-    <w:p>
-      <w:pPr>
-        <w:pStyle w:val="a3"/>
-        <w:numPr>
-          <w:ilvl w:val="1"/>
-          <w:numId w:val="9"/>
-        </w:numPr>
-        <w:ind w:leftChars="0"/>
-        <w:rPr>
-          <w:rFonts w:asciiTheme="majorHAnsi" w:hAnsiTheme="majorHAnsi" w:cs="Didot"/>
-          <w:sz w:val="20"/>
-        </w:rPr>
-      </w:pPr>
-      <w:proofErr w:type="spellStart"/>
-      <w:proofErr w:type="gramStart"/>
-      <w:r>
-        <w:rPr>
-          <w:rFonts w:asciiTheme="majorHAnsi" w:hAnsiTheme="majorHAnsi" w:cs="Didot"/>
-          <w:sz w:val="20"/>
-        </w:rPr>
-        <w:t>ObjectOutputStream</w:t>
-      </w:r>
-      <w:proofErr w:type="spellEnd"/>
-      <w:r>
-        <w:rPr>
-          <w:rFonts w:asciiTheme="majorHAnsi" w:hAnsiTheme="majorHAnsi" w:cs="Didot"/>
-          <w:sz w:val="20"/>
-        </w:rPr>
-        <w:t xml:space="preserve"> :</w:t>
-      </w:r>
-      <w:proofErr w:type="gramEnd"/>
-      <w:r>
-        <w:rPr>
-          <w:rFonts w:asciiTheme="majorHAnsi" w:hAnsiTheme="majorHAnsi" w:cs="Didot"/>
-          <w:sz w:val="20"/>
-        </w:rPr>
-        <w:t xml:space="preserve"> out</w:t>
-      </w:r>
-    </w:p>
-    <w:p>
-      <w:pPr>
-        <w:pStyle w:val="a3"/>
-        <w:numPr>
-          <w:ilvl w:val="0"/>
-          <w:numId w:val="9"/>
-        </w:numPr>
-        <w:ind w:leftChars="0"/>
-        <w:rPr>
-          <w:rFonts w:asciiTheme="majorHAnsi" w:hAnsiTheme="majorHAnsi" w:cs="Didot"/>
-          <w:sz w:val="20"/>
-        </w:rPr>
-      </w:pPr>
-      <w:proofErr w:type="gramStart"/>
-      <w:r>
-        <w:rPr>
-          <w:rFonts w:asciiTheme="majorHAnsi" w:hAnsiTheme="majorHAnsi" w:cs="Didot"/>
-          <w:sz w:val="20"/>
-        </w:rPr>
-        <w:t>Methods :</w:t>
-      </w:r>
-      <w:proofErr w:type="gramEnd"/>
-    </w:p>
-    <w:p>
-      <w:pPr>
-        <w:pStyle w:val="a3"/>
-        <w:numPr>
-          <w:ilvl w:val="1"/>
-          <w:numId w:val="9"/>
-        </w:numPr>
-        <w:ind w:leftChars="0"/>
-        <w:rPr>
-          <w:rFonts w:asciiTheme="majorHAnsi" w:hAnsiTheme="majorHAnsi" w:cs="Didot"/>
-          <w:sz w:val="20"/>
-        </w:rPr>
-      </w:pPr>
-      <w:r>
-        <w:rPr>
-          <w:rFonts w:asciiTheme="majorHAnsi" w:hAnsiTheme="majorHAnsi" w:cs="Didot"/>
-          <w:sz w:val="20"/>
-        </w:rPr>
-        <w:t>User</w:t>
-      </w:r>
-      <w:proofErr w:type="gramStart"/>
-      <w:r>
-        <w:rPr>
-          <w:rFonts w:asciiTheme="majorHAnsi" w:hAnsiTheme="majorHAnsi" w:cs="Didot"/>
-          <w:sz w:val="20"/>
-        </w:rPr>
-        <w:t>( hostname</w:t>
-      </w:r>
-      <w:proofErr w:type="gramEnd"/>
-      <w:r>
-        <w:rPr>
-          <w:rFonts w:asciiTheme="majorHAnsi" w:hAnsiTheme="majorHAnsi" w:cs="Didot"/>
-          <w:sz w:val="20"/>
-        </w:rPr>
-        <w:t>, port</w:t>
-      </w:r>
-      <w:r>
-        <w:rPr>
-          <w:rFonts w:asciiTheme="majorHAnsi" w:hAnsiTheme="majorHAnsi" w:cs="Didot"/>
-          <w:sz w:val="20"/>
-        </w:rPr>
-        <w:t>, username</w:t>
-      </w:r>
-      <w:r>
-        <w:rPr>
-          <w:rFonts w:asciiTheme="majorHAnsi" w:hAnsiTheme="majorHAnsi" w:cs="Didot"/>
-          <w:sz w:val="20"/>
-        </w:rPr>
-        <w:t xml:space="preserve"> ):  </w:t>
-      </w:r>
-      <w:r>
-        <w:rPr>
-          <w:rFonts w:asciiTheme="majorHAnsi" w:hAnsiTheme="majorHAnsi" w:cs="Didot"/>
-          <w:sz w:val="20"/>
-        </w:rPr>
-        <w:t>-- constructor</w:t>
-      </w:r>
-    </w:p>
-    <w:p>
-      <w:pPr>
-        <w:pStyle w:val="a3"/>
-        <w:numPr>
-          <w:ilvl w:val="1"/>
-          <w:numId w:val="9"/>
-        </w:numPr>
-        <w:ind w:leftChars="0"/>
-        <w:rPr>
-          <w:rFonts w:asciiTheme="majorHAnsi" w:hAnsiTheme="majorHAnsi" w:cs="Didot"/>
-          <w:sz w:val="20"/>
-        </w:rPr>
-      </w:pPr>
-      <w:proofErr w:type="spellStart"/>
-      <w:proofErr w:type="gramStart"/>
-      <w:r>
-        <w:rPr>
-          <w:rFonts w:asciiTheme="majorHAnsi" w:hAnsiTheme="majorHAnsi" w:cs="Didot"/>
-          <w:sz w:val="20"/>
-        </w:rPr>
-        <w:t>OpenChatBoard</w:t>
-      </w:r>
-      <w:proofErr w:type="spellEnd"/>
-      <w:r>
-        <w:rPr>
-          <w:rFonts w:asciiTheme="majorHAnsi" w:hAnsiTheme="majorHAnsi" w:cs="Didot"/>
-          <w:sz w:val="20"/>
-        </w:rPr>
-        <w:t xml:space="preserve"> :</w:t>
-      </w:r>
-      <w:proofErr w:type="gramEnd"/>
-      <w:r>
-        <w:rPr>
-          <w:rFonts w:asciiTheme="majorHAnsi" w:hAnsiTheme="majorHAnsi" w:cs="Didot"/>
-          <w:sz w:val="20"/>
-        </w:rPr>
-        <w:t xml:space="preserve"> Invoking</w:t>
-      </w:r>
-      <w:r>
-        <w:rPr>
-          <w:rFonts w:asciiTheme="majorHAnsi" w:hAnsiTheme="majorHAnsi" w:cs="Didot"/>
-          <w:sz w:val="20"/>
-        </w:rPr>
-        <w:t xml:space="preserve"> the </w:t>
-      </w:r>
-      <w:proofErr w:type="spellStart"/>
-      <w:r>
-        <w:rPr>
-          <w:rFonts w:asciiTheme="majorHAnsi" w:hAnsiTheme="majorHAnsi" w:cs="Didot"/>
-          <w:sz w:val="20"/>
-        </w:rPr>
-        <w:t>ChatBoard</w:t>
-      </w:r>
-      <w:proofErr w:type="spellEnd"/>
-      <w:r>
-        <w:rPr>
-          <w:rFonts w:asciiTheme="majorHAnsi" w:hAnsiTheme="majorHAnsi" w:cs="Didot"/>
-          <w:sz w:val="20"/>
-        </w:rPr>
-        <w:t xml:space="preserve"> graphic user interface.</w:t>
-      </w:r>
-    </w:p>
-    <w:p>
-      <w:pPr>
-        <w:rPr>
-          <w:rFonts w:asciiTheme="majorHAnsi" w:hAnsiTheme="majorHAnsi" w:cs="Didot"/>
-        </w:rPr>
-      </w:pPr>
-      <w:proofErr w:type="spellStart"/>
-      <w:r>
-        <w:rPr>
-          <w:rFonts w:asciiTheme="majorHAnsi" w:hAnsiTheme="majorHAnsi" w:cs="Didot"/>
-        </w:rPr>
-        <w:t>ChatBoard</w:t>
-      </w:r>
-      <w:proofErr w:type="spellEnd"/>
-      <w:r>
-        <w:rPr>
-          <w:rFonts w:asciiTheme="majorHAnsi" w:hAnsiTheme="majorHAnsi" w:cs="Didot"/>
-        </w:rPr>
-        <w:t xml:space="preserve"> </w:t>
-      </w:r>
-      <w:r>
-        <w:rPr>
-          <w:rFonts w:asciiTheme="majorHAnsi" w:hAnsiTheme="majorHAnsi" w:cs="Didot"/>
-          <w:sz w:val="20"/>
-        </w:rPr>
-        <w:t xml:space="preserve">extends </w:t>
-      </w:r>
-      <w:proofErr w:type="spellStart"/>
-      <w:r>
-        <w:rPr>
-          <w:rFonts w:asciiTheme="majorHAnsi" w:hAnsiTheme="majorHAnsi" w:cs="Didot"/>
-        </w:rPr>
-        <w:t>JFrame</w:t>
-      </w:r>
-      <w:proofErr w:type="spellEnd"/>
-      <w:r>
-        <w:rPr>
-          <w:rFonts w:asciiTheme="majorHAnsi" w:hAnsiTheme="majorHAnsi" w:cs="Didot"/>
-        </w:rPr>
-        <w:t xml:space="preserve"> </w:t>
-      </w:r>
-      <w:r>
-        <w:rPr>
-          <w:rFonts w:asciiTheme="majorHAnsi" w:hAnsiTheme="majorHAnsi" w:cs="Didot"/>
-        </w:rPr>
-        <w:t>–</w:t>
-      </w:r>
-      <w:r>
-        <w:rPr>
-          <w:rFonts w:asciiTheme="majorHAnsi" w:hAnsiTheme="majorHAnsi" w:cs="Didot"/>
-          <w:sz w:val="20"/>
-        </w:rPr>
-        <w:t xml:space="preserve"> View of the </w:t>
-      </w:r>
-      <w:proofErr w:type="gramStart"/>
-      <w:r>
-        <w:rPr>
-          <w:rFonts w:asciiTheme="majorHAnsi" w:hAnsiTheme="majorHAnsi" w:cs="Didot"/>
-          <w:sz w:val="20"/>
-        </w:rPr>
-        <w:t>MVC ,</w:t>
-      </w:r>
-      <w:proofErr w:type="gramEnd"/>
-      <w:r>
-        <w:rPr>
-          <w:rFonts w:asciiTheme="majorHAnsi" w:hAnsiTheme="majorHAnsi" w:cs="Didot"/>
-          <w:sz w:val="20"/>
-        </w:rPr>
-        <w:t xml:space="preserve"> also a GUI that a user can see conversation with others and list of online users and communicate with other user. User can start a conversation with other users by triggering an event in the </w:t>
-      </w:r>
-      <w:proofErr w:type="spellStart"/>
-      <w:r>
-        <w:rPr>
-          <w:rFonts w:asciiTheme="majorHAnsi" w:hAnsiTheme="majorHAnsi" w:cs="Didot"/>
-          <w:sz w:val="20"/>
-        </w:rPr>
-        <w:t>MainBoard</w:t>
-      </w:r>
-      <w:proofErr w:type="spellEnd"/>
-      <w:r>
-        <w:rPr>
-          <w:rFonts w:asciiTheme="majorHAnsi" w:hAnsiTheme="majorHAnsi" w:cs="Didot"/>
-          <w:sz w:val="20"/>
-        </w:rPr>
-        <w:t xml:space="preserve"> ex. Clicking another user to start to chat.</w:t>
-      </w:r>
-      <w:r>
-        <w:rPr>
-          <w:rFonts w:asciiTheme="majorHAnsi" w:hAnsiTheme="majorHAnsi" w:cs="Didot"/>
-        </w:rPr>
-        <w:t xml:space="preserve"> </w:t>
+        <w:t>ers.</w:t>
       </w:r>
     </w:p>
     <w:p>
@@ -4710,7 +4871,7 @@
           <w:rFonts w:asciiTheme="majorHAnsi" w:hAnsiTheme="majorHAnsi" w:cs="Didot"/>
           <w:sz w:val="20"/>
         </w:rPr>
-        <w:t>Fields:</w:t>
+        <w:t xml:space="preserve">Methods: </w:t>
       </w:r>
     </w:p>
     <w:p>
@@ -4733,15 +4894,15 @@
           <w:rFonts w:asciiTheme="majorHAnsi" w:hAnsiTheme="majorHAnsi" w:cs="Didot"/>
           <w:sz w:val="20"/>
         </w:rPr>
-        <w:t>JComponement</w:t>
-      </w:r>
-      <w:proofErr w:type="spellEnd"/>
-      <w:r>
-        <w:rPr>
-          <w:rFonts w:asciiTheme="majorHAnsi" w:hAnsiTheme="majorHAnsi" w:cs="Didot"/>
-          <w:sz w:val="20"/>
-        </w:rPr>
-        <w:t xml:space="preserve"> :</w:t>
+        <w:t>ChatBoard</w:t>
+      </w:r>
+      <w:proofErr w:type="spellEnd"/>
+      <w:r>
+        <w:rPr>
+          <w:rFonts w:asciiTheme="majorHAnsi" w:hAnsiTheme="majorHAnsi" w:cs="Didot"/>
+          <w:sz w:val="20"/>
+        </w:rPr>
+        <w:t>(</w:t>
       </w:r>
       <w:proofErr w:type="gramEnd"/>
       <w:r>
@@ -4749,17 +4910,58 @@
           <w:rFonts w:asciiTheme="majorHAnsi" w:hAnsiTheme="majorHAnsi" w:cs="Didot"/>
           <w:sz w:val="20"/>
         </w:rPr>
+        <w:t>) : construct a GUI of char room</w:t>
+      </w:r>
+    </w:p>
+    <w:p>
+      <w:pPr>
+        <w:rPr>
+          <w:rFonts w:asciiTheme="majorHAnsi" w:hAnsiTheme="majorHAnsi" w:cs="Didot"/>
+          <w:sz w:val="20"/>
+        </w:rPr>
+      </w:pPr>
+      <w:proofErr w:type="spellStart"/>
+      <w:r>
+        <w:rPr>
+          <w:rFonts w:asciiTheme="majorHAnsi" w:hAnsiTheme="majorHAnsi" w:cs="Didot"/>
+        </w:rPr>
+        <w:t>ConnectingView</w:t>
+      </w:r>
+      <w:proofErr w:type="spellEnd"/>
+      <w:r>
+        <w:rPr>
+          <w:rFonts w:asciiTheme="majorHAnsi" w:hAnsiTheme="majorHAnsi" w:cs="Didot"/>
+        </w:rPr>
         <w:t xml:space="preserve"> </w:t>
       </w:r>
-      <w:proofErr w:type="spellStart"/>
-      <w:r>
-        <w:rPr>
-          <w:rFonts w:asciiTheme="majorHAnsi" w:hAnsiTheme="majorHAnsi" w:cs="Didot"/>
-          <w:sz w:val="20"/>
-        </w:rPr>
-        <w:t>JTable</w:t>
-      </w:r>
-      <w:proofErr w:type="spellEnd"/>
+      <w:r>
+        <w:rPr>
+          <w:rFonts w:asciiTheme="majorHAnsi" w:hAnsiTheme="majorHAnsi" w:cs="Didot"/>
+          <w:sz w:val="20"/>
+        </w:rPr>
+        <w:t xml:space="preserve">extends </w:t>
+      </w:r>
+      <w:proofErr w:type="spellStart"/>
+      <w:r>
+        <w:rPr>
+          <w:rFonts w:asciiTheme="majorHAnsi" w:hAnsiTheme="majorHAnsi" w:cs="Didot"/>
+        </w:rPr>
+        <w:t>JPanel</w:t>
+      </w:r>
+      <w:proofErr w:type="spellEnd"/>
+      <w:r>
+        <w:rPr>
+          <w:rFonts w:asciiTheme="majorHAnsi" w:hAnsiTheme="majorHAnsi" w:cs="Didot"/>
+        </w:rPr>
+        <w:t xml:space="preserve"> –</w:t>
+      </w:r>
+      <w:r>
+        <w:rPr>
+          <w:rFonts w:asciiTheme="majorHAnsi" w:hAnsiTheme="majorHAnsi" w:cs="Didot"/>
+          <w:sz w:val="20"/>
+        </w:rPr>
+        <w:t xml:space="preserve"> connecting view</w:t>
+      </w:r>
       <w:r>
         <w:rPr>
           <w:rFonts w:asciiTheme="majorHAnsi" w:hAnsiTheme="majorHAnsi" w:cs="Didot"/>
@@ -4767,37 +4969,49 @@
         </w:rPr>
         <w:t xml:space="preserve">, </w:t>
       </w:r>
-      <w:proofErr w:type="spellStart"/>
-      <w:r>
-        <w:rPr>
-          <w:rFonts w:asciiTheme="majorHAnsi" w:hAnsiTheme="majorHAnsi" w:cs="Didot"/>
-          <w:sz w:val="20"/>
-        </w:rPr>
-        <w:t>Jbutton</w:t>
-      </w:r>
-      <w:proofErr w:type="spellEnd"/>
-      <w:r>
-        <w:rPr>
-          <w:rFonts w:asciiTheme="majorHAnsi" w:hAnsiTheme="majorHAnsi" w:cs="Didot"/>
-          <w:sz w:val="20"/>
-        </w:rPr>
-        <w:t xml:space="preserve">, </w:t>
-      </w:r>
-      <w:proofErr w:type="spellStart"/>
-      <w:r>
-        <w:rPr>
-          <w:rFonts w:asciiTheme="majorHAnsi" w:hAnsiTheme="majorHAnsi" w:cs="Didot"/>
-          <w:sz w:val="20"/>
-        </w:rPr>
-        <w:t>JLabel</w:t>
-      </w:r>
-      <w:proofErr w:type="spellEnd"/>
-      <w:r>
-        <w:rPr>
-          <w:rFonts w:asciiTheme="majorHAnsi" w:hAnsiTheme="majorHAnsi" w:cs="Didot"/>
-          <w:sz w:val="20"/>
-        </w:rPr>
-        <w:t>….</w:t>
+      <w:r>
+        <w:rPr>
+          <w:rFonts w:asciiTheme="majorHAnsi" w:hAnsiTheme="majorHAnsi" w:cs="Didot"/>
+          <w:sz w:val="20"/>
+        </w:rPr>
+        <w:t xml:space="preserve">connecting the chat board to the </w:t>
+      </w:r>
+      <w:proofErr w:type="gramStart"/>
+      <w:r>
+        <w:rPr>
+          <w:rFonts w:asciiTheme="majorHAnsi" w:hAnsiTheme="majorHAnsi" w:cs="Didot"/>
+          <w:sz w:val="20"/>
+        </w:rPr>
+        <w:t>server .</w:t>
+      </w:r>
+      <w:proofErr w:type="gramEnd"/>
+      <w:r>
+        <w:rPr>
+          <w:rFonts w:asciiTheme="majorHAnsi" w:hAnsiTheme="majorHAnsi" w:cs="Didot"/>
+          <w:sz w:val="20"/>
+        </w:rPr>
+        <w:t xml:space="preserve"> </w:t>
+      </w:r>
+    </w:p>
+    <w:p>
+      <w:pPr>
+        <w:pStyle w:val="a3"/>
+        <w:numPr>
+          <w:ilvl w:val="0"/>
+          <w:numId w:val="12"/>
+        </w:numPr>
+        <w:ind w:leftChars="166" w:left="878"/>
+        <w:rPr>
+          <w:rFonts w:asciiTheme="majorHAnsi" w:hAnsiTheme="majorHAnsi" w:cs="Didot"/>
+          <w:sz w:val="20"/>
+        </w:rPr>
+      </w:pPr>
+      <w:r>
+        <w:rPr>
+          <w:rFonts w:asciiTheme="majorHAnsi" w:hAnsiTheme="majorHAnsi" w:cs="Didot"/>
+          <w:sz w:val="20"/>
+        </w:rPr>
+        <w:t>Fields:</w:t>
       </w:r>
     </w:p>
     <w:p>
@@ -4813,6 +5027,93 @@
           <w:sz w:val="20"/>
         </w:rPr>
       </w:pPr>
+      <w:proofErr w:type="spellStart"/>
+      <w:proofErr w:type="gramStart"/>
+      <w:r>
+        <w:rPr>
+          <w:rFonts w:asciiTheme="majorHAnsi" w:hAnsiTheme="majorHAnsi" w:cs="Didot"/>
+          <w:sz w:val="20"/>
+        </w:rPr>
+        <w:t>JComponement</w:t>
+      </w:r>
+      <w:proofErr w:type="spellEnd"/>
+      <w:r>
+        <w:rPr>
+          <w:rFonts w:asciiTheme="majorHAnsi" w:hAnsiTheme="majorHAnsi" w:cs="Didot"/>
+          <w:sz w:val="20"/>
+        </w:rPr>
+        <w:t xml:space="preserve"> :</w:t>
+      </w:r>
+      <w:proofErr w:type="gramEnd"/>
+      <w:r>
+        <w:rPr>
+          <w:rFonts w:asciiTheme="majorHAnsi" w:hAnsiTheme="majorHAnsi" w:cs="Didot"/>
+          <w:sz w:val="20"/>
+        </w:rPr>
+        <w:t xml:space="preserve"> </w:t>
+      </w:r>
+      <w:proofErr w:type="spellStart"/>
+      <w:r>
+        <w:rPr>
+          <w:rFonts w:asciiTheme="majorHAnsi" w:hAnsiTheme="majorHAnsi" w:cs="Didot"/>
+          <w:sz w:val="20"/>
+        </w:rPr>
+        <w:t>JTable</w:t>
+      </w:r>
+      <w:proofErr w:type="spellEnd"/>
+      <w:r>
+        <w:rPr>
+          <w:rFonts w:asciiTheme="majorHAnsi" w:hAnsiTheme="majorHAnsi" w:cs="Didot"/>
+          <w:sz w:val="20"/>
+        </w:rPr>
+        <w:t xml:space="preserve">, </w:t>
+      </w:r>
+      <w:proofErr w:type="spellStart"/>
+      <w:r>
+        <w:rPr>
+          <w:rFonts w:asciiTheme="majorHAnsi" w:hAnsiTheme="majorHAnsi" w:cs="Didot"/>
+          <w:sz w:val="20"/>
+        </w:rPr>
+        <w:t>Jbutton</w:t>
+      </w:r>
+      <w:proofErr w:type="spellEnd"/>
+      <w:r>
+        <w:rPr>
+          <w:rFonts w:asciiTheme="majorHAnsi" w:hAnsiTheme="majorHAnsi" w:cs="Didot"/>
+          <w:sz w:val="20"/>
+        </w:rPr>
+        <w:t xml:space="preserve">, </w:t>
+      </w:r>
+      <w:proofErr w:type="spellStart"/>
+      <w:r>
+        <w:rPr>
+          <w:rFonts w:asciiTheme="majorHAnsi" w:hAnsiTheme="majorHAnsi" w:cs="Didot"/>
+          <w:sz w:val="20"/>
+        </w:rPr>
+        <w:t>JLabel</w:t>
+      </w:r>
+      <w:proofErr w:type="spellEnd"/>
+      <w:r>
+        <w:rPr>
+          <w:rFonts w:asciiTheme="majorHAnsi" w:hAnsiTheme="majorHAnsi" w:cs="Didot"/>
+          <w:sz w:val="20"/>
+        </w:rPr>
+        <w:t>….</w:t>
+      </w:r>
+    </w:p>
+    <w:p>
+      <w:pPr>
+        <w:pStyle w:val="a3"/>
+        <w:numPr>
+          <w:ilvl w:val="1"/>
+          <w:numId w:val="12"/>
+        </w:numPr>
+        <w:ind w:leftChars="366" w:left="1358"/>
+        <w:rPr>
+          <w:rFonts w:asciiTheme="majorHAnsi" w:hAnsiTheme="majorHAnsi" w:cs="Didot"/>
+          <w:sz w:val="20"/>
+        </w:rPr>
+      </w:pPr>
       <w:proofErr w:type="gramStart"/>
       <w:r>
         <w:rPr>
@@ -4899,12 +5200,365 @@
     </w:p>
     <w:p>
       <w:pPr>
-        <w:ind w:left="960"/>
-        <w:rPr>
-          <w:rFonts w:asciiTheme="majorHAnsi" w:hAnsiTheme="majorHAnsi" w:cs="Didot"/>
-          <w:sz w:val="20"/>
-        </w:rPr>
-      </w:pPr>
+        <w:pStyle w:val="a3"/>
+        <w:numPr>
+          <w:ilvl w:val="1"/>
+          <w:numId w:val="12"/>
+        </w:numPr>
+        <w:ind w:leftChars="366" w:left="1358"/>
+        <w:rPr>
+          <w:rFonts w:asciiTheme="majorHAnsi" w:hAnsiTheme="majorHAnsi" w:cs="Didot"/>
+          <w:sz w:val="20"/>
+        </w:rPr>
+      </w:pPr>
+      <w:proofErr w:type="gramStart"/>
+      <w:r>
+        <w:rPr>
+          <w:rFonts w:asciiTheme="majorHAnsi" w:hAnsiTheme="majorHAnsi" w:cs="Didot"/>
+          <w:sz w:val="20"/>
+        </w:rPr>
+        <w:t>Connect(</w:t>
+      </w:r>
+      <w:proofErr w:type="gramEnd"/>
+      <w:r>
+        <w:rPr>
+          <w:rFonts w:asciiTheme="majorHAnsi" w:hAnsiTheme="majorHAnsi" w:cs="Didot"/>
+          <w:sz w:val="20"/>
+        </w:rPr>
+        <w:t>hostname, port number ): Initiating the model of the chat board and start the main chat board.</w:t>
+      </w:r>
+    </w:p>
+    <w:p>
+      <w:pPr>
+        <w:rPr>
+          <w:rFonts w:asciiTheme="majorHAnsi" w:hAnsiTheme="majorHAnsi" w:cs="Didot"/>
+          <w:sz w:val="20"/>
+        </w:rPr>
+      </w:pPr>
+      <w:proofErr w:type="spellStart"/>
+      <w:r>
+        <w:rPr>
+          <w:rFonts w:asciiTheme="majorHAnsi" w:hAnsiTheme="majorHAnsi" w:cs="Didot"/>
+        </w:rPr>
+        <w:t>ChatModel</w:t>
+      </w:r>
+      <w:proofErr w:type="spellEnd"/>
+      <w:r>
+        <w:rPr>
+          <w:rFonts w:asciiTheme="majorHAnsi" w:hAnsiTheme="majorHAnsi" w:cs="Didot"/>
+          <w:sz w:val="20"/>
+        </w:rPr>
+        <w:t xml:space="preserve"> – model part of the chat board of client, receiving the input of the server and parsing it.</w:t>
+      </w:r>
+      <w:r>
+        <w:rPr>
+          <w:rFonts w:asciiTheme="majorHAnsi" w:hAnsiTheme="majorHAnsi" w:cs="Didot"/>
+          <w:sz w:val="20"/>
+        </w:rPr>
+        <w:br/>
+        <w:t>It also contains all the information that a user should know such as message between clients, online status of other clients, and available conversation that a user can join.</w:t>
+      </w:r>
+    </w:p>
+    <w:p>
+      <w:pPr>
+        <w:pStyle w:val="a3"/>
+        <w:numPr>
+          <w:ilvl w:val="0"/>
+          <w:numId w:val="12"/>
+        </w:numPr>
+        <w:ind w:leftChars="166" w:left="878"/>
+        <w:rPr>
+          <w:rFonts w:asciiTheme="majorHAnsi" w:hAnsiTheme="majorHAnsi" w:cs="Didot"/>
+          <w:sz w:val="20"/>
+        </w:rPr>
+      </w:pPr>
+      <w:r>
+        <w:rPr>
+          <w:rFonts w:asciiTheme="majorHAnsi" w:hAnsiTheme="majorHAnsi" w:cs="Didot"/>
+          <w:sz w:val="20"/>
+        </w:rPr>
+        <w:t>Fields:</w:t>
+      </w:r>
+    </w:p>
+    <w:p>
+      <w:pPr>
+        <w:pStyle w:val="a3"/>
+        <w:numPr>
+          <w:ilvl w:val="1"/>
+          <w:numId w:val="12"/>
+        </w:numPr>
+        <w:ind w:leftChars="366" w:left="1358"/>
+        <w:rPr>
+          <w:rFonts w:asciiTheme="majorHAnsi" w:hAnsiTheme="majorHAnsi" w:cs="Didot"/>
+          <w:sz w:val="20"/>
+        </w:rPr>
+      </w:pPr>
+      <w:r>
+        <w:rPr>
+          <w:rFonts w:asciiTheme="majorHAnsi" w:hAnsiTheme="majorHAnsi" w:cs="Didot"/>
+          <w:sz w:val="20"/>
+        </w:rPr>
+        <w:t xml:space="preserve">String hostname </w:t>
+      </w:r>
+    </w:p>
+    <w:p>
+      <w:pPr>
+        <w:pStyle w:val="a3"/>
+        <w:numPr>
+          <w:ilvl w:val="1"/>
+          <w:numId w:val="12"/>
+        </w:numPr>
+        <w:ind w:leftChars="366" w:left="1358"/>
+        <w:rPr>
+          <w:rFonts w:asciiTheme="majorHAnsi" w:hAnsiTheme="majorHAnsi" w:cs="Didot"/>
+          <w:sz w:val="20"/>
+        </w:rPr>
+      </w:pPr>
+      <w:r>
+        <w:rPr>
+          <w:rFonts w:asciiTheme="majorHAnsi" w:hAnsiTheme="majorHAnsi" w:cs="Didot"/>
+          <w:sz w:val="20"/>
+        </w:rPr>
+        <w:t xml:space="preserve">Integer port </w:t>
+      </w:r>
+    </w:p>
+    <w:p>
+      <w:pPr>
+        <w:pStyle w:val="a3"/>
+        <w:numPr>
+          <w:ilvl w:val="1"/>
+          <w:numId w:val="12"/>
+        </w:numPr>
+        <w:ind w:leftChars="366" w:left="1358"/>
+        <w:rPr>
+          <w:rFonts w:asciiTheme="majorHAnsi" w:hAnsiTheme="majorHAnsi" w:cs="Didot"/>
+          <w:sz w:val="20"/>
+        </w:rPr>
+      </w:pPr>
+      <w:proofErr w:type="gramStart"/>
+      <w:r>
+        <w:rPr>
+          <w:rFonts w:asciiTheme="majorHAnsi" w:hAnsiTheme="majorHAnsi" w:cs="Didot"/>
+          <w:sz w:val="20"/>
+        </w:rPr>
+        <w:t>Conservation :</w:t>
+      </w:r>
+      <w:proofErr w:type="gramEnd"/>
+      <w:r>
+        <w:rPr>
+          <w:rFonts w:asciiTheme="majorHAnsi" w:hAnsiTheme="majorHAnsi" w:cs="Didot"/>
+          <w:sz w:val="20"/>
+        </w:rPr>
+        <w:t xml:space="preserve"> conversation </w:t>
+      </w:r>
+      <w:r>
+        <w:rPr>
+          <w:rFonts w:asciiTheme="majorHAnsi" w:hAnsiTheme="majorHAnsi" w:cs="Didot"/>
+          <w:sz w:val="20"/>
+        </w:rPr>
+        <w:t>of the current user with others.</w:t>
+      </w:r>
+    </w:p>
+    <w:p>
+      <w:pPr>
+        <w:pStyle w:val="a3"/>
+        <w:numPr>
+          <w:ilvl w:val="0"/>
+          <w:numId w:val="12"/>
+        </w:numPr>
+        <w:ind w:leftChars="166" w:left="878"/>
+        <w:rPr>
+          <w:rFonts w:asciiTheme="majorHAnsi" w:hAnsiTheme="majorHAnsi" w:cs="Didot"/>
+          <w:sz w:val="20"/>
+        </w:rPr>
+      </w:pPr>
+      <w:r>
+        <w:rPr>
+          <w:rFonts w:asciiTheme="majorHAnsi" w:hAnsiTheme="majorHAnsi" w:cs="Didot"/>
+          <w:sz w:val="20"/>
+        </w:rPr>
+        <w:t xml:space="preserve">Methods: </w:t>
+      </w:r>
+    </w:p>
+    <w:p>
+      <w:pPr>
+        <w:pStyle w:val="a3"/>
+        <w:numPr>
+          <w:ilvl w:val="1"/>
+          <w:numId w:val="12"/>
+        </w:numPr>
+        <w:ind w:leftChars="366" w:left="1358"/>
+        <w:rPr>
+          <w:rFonts w:asciiTheme="majorHAnsi" w:hAnsiTheme="majorHAnsi" w:cs="Didot"/>
+          <w:sz w:val="20"/>
+        </w:rPr>
+      </w:pPr>
+      <w:proofErr w:type="spellStart"/>
+      <w:proofErr w:type="gramStart"/>
+      <w:r>
+        <w:rPr>
+          <w:rFonts w:asciiTheme="majorHAnsi" w:hAnsiTheme="majorHAnsi" w:cs="Didot"/>
+          <w:sz w:val="20"/>
+        </w:rPr>
+        <w:t>ChatBoard</w:t>
+      </w:r>
+      <w:proofErr w:type="spellEnd"/>
+      <w:r>
+        <w:rPr>
+          <w:rFonts w:asciiTheme="majorHAnsi" w:hAnsiTheme="majorHAnsi" w:cs="Didot"/>
+          <w:sz w:val="20"/>
+        </w:rPr>
+        <w:t>(</w:t>
+      </w:r>
+      <w:proofErr w:type="gramEnd"/>
+      <w:r>
+        <w:rPr>
+          <w:rFonts w:asciiTheme="majorHAnsi" w:hAnsiTheme="majorHAnsi" w:cs="Didot"/>
+          <w:sz w:val="20"/>
+        </w:rPr>
+        <w:t>) : construct a GUI of char room</w:t>
+      </w:r>
+    </w:p>
+    <w:p>
+      <w:pPr>
+        <w:pStyle w:val="a3"/>
+        <w:numPr>
+          <w:ilvl w:val="1"/>
+          <w:numId w:val="12"/>
+        </w:numPr>
+        <w:ind w:leftChars="366" w:left="1358"/>
+        <w:rPr>
+          <w:rFonts w:asciiTheme="majorHAnsi" w:hAnsiTheme="majorHAnsi" w:cs="Didot"/>
+          <w:sz w:val="20"/>
+        </w:rPr>
+      </w:pPr>
+      <w:proofErr w:type="gramStart"/>
+      <w:r>
+        <w:rPr>
+          <w:rFonts w:asciiTheme="majorHAnsi" w:hAnsiTheme="majorHAnsi" w:cs="Didot"/>
+          <w:sz w:val="20"/>
+        </w:rPr>
+        <w:t>Connect(</w:t>
+      </w:r>
+      <w:proofErr w:type="gramEnd"/>
+      <w:r>
+        <w:rPr>
+          <w:rFonts w:asciiTheme="majorHAnsi" w:hAnsiTheme="majorHAnsi" w:cs="Didot"/>
+          <w:sz w:val="20"/>
+        </w:rPr>
+        <w:t xml:space="preserve">) : </w:t>
+      </w:r>
+      <w:r>
+        <w:rPr>
+          <w:rFonts w:asciiTheme="majorHAnsi" w:hAnsiTheme="majorHAnsi" w:cs="Didot"/>
+          <w:sz w:val="20"/>
+        </w:rPr>
+        <w:t xml:space="preserve">invoke the main chat board and </w:t>
+      </w:r>
+      <w:r>
+        <w:rPr>
+          <w:rFonts w:asciiTheme="majorHAnsi" w:hAnsiTheme="majorHAnsi" w:cs="Didot"/>
+          <w:sz w:val="20"/>
+        </w:rPr>
+        <w:t xml:space="preserve">start a new socket connection to the server to receiving the incoming input. </w:t>
+      </w:r>
+    </w:p>
+    <w:p>
+      <w:pPr>
+        <w:pStyle w:val="a3"/>
+        <w:numPr>
+          <w:ilvl w:val="1"/>
+          <w:numId w:val="12"/>
+        </w:numPr>
+        <w:ind w:leftChars="366" w:left="1358"/>
+        <w:rPr>
+          <w:rFonts w:asciiTheme="majorHAnsi" w:hAnsiTheme="majorHAnsi" w:cs="Didot"/>
+          <w:sz w:val="20"/>
+        </w:rPr>
+      </w:pPr>
+      <w:proofErr w:type="gramStart"/>
+      <w:r>
+        <w:rPr>
+          <w:rFonts w:asciiTheme="majorHAnsi" w:hAnsiTheme="majorHAnsi" w:cs="Didot"/>
+          <w:sz w:val="20"/>
+        </w:rPr>
+        <w:t>Handle(</w:t>
+      </w:r>
+      <w:proofErr w:type="gramEnd"/>
+      <w:r>
+        <w:rPr>
+          <w:rFonts w:asciiTheme="majorHAnsi" w:hAnsiTheme="majorHAnsi" w:cs="Didot"/>
+          <w:sz w:val="20"/>
+        </w:rPr>
+        <w:t xml:space="preserve">) : handing the server input. </w:t>
+      </w:r>
+    </w:p>
+    <w:p>
+      <w:pPr>
+        <w:pStyle w:val="a3"/>
+        <w:numPr>
+          <w:ilvl w:val="1"/>
+          <w:numId w:val="12"/>
+        </w:numPr>
+        <w:ind w:leftChars="366" w:left="1358"/>
+        <w:rPr>
+          <w:rFonts w:asciiTheme="majorHAnsi" w:hAnsiTheme="majorHAnsi" w:cs="Didot"/>
+          <w:sz w:val="20"/>
+        </w:rPr>
+      </w:pPr>
+      <w:proofErr w:type="gramStart"/>
+      <w:r>
+        <w:rPr>
+          <w:rFonts w:asciiTheme="majorHAnsi" w:hAnsiTheme="majorHAnsi" w:cs="Didot"/>
+          <w:sz w:val="20"/>
+        </w:rPr>
+        <w:t>Send(</w:t>
+      </w:r>
+      <w:proofErr w:type="gramEnd"/>
+      <w:r>
+        <w:rPr>
+          <w:rFonts w:asciiTheme="majorHAnsi" w:hAnsiTheme="majorHAnsi" w:cs="Didot"/>
+          <w:sz w:val="20"/>
+        </w:rPr>
+        <w:t xml:space="preserve">String request ): sending the request as </w:t>
+      </w:r>
+      <w:proofErr w:type="spellStart"/>
+      <w:r>
+        <w:rPr>
+          <w:rFonts w:asciiTheme="majorHAnsi" w:hAnsiTheme="majorHAnsi" w:cs="Didot"/>
+          <w:sz w:val="20"/>
+        </w:rPr>
+        <w:t>Json</w:t>
+      </w:r>
+      <w:proofErr w:type="spellEnd"/>
+      <w:r>
+        <w:rPr>
+          <w:rFonts w:asciiTheme="majorHAnsi" w:hAnsiTheme="majorHAnsi" w:cs="Didot"/>
+          <w:sz w:val="20"/>
+        </w:rPr>
+        <w:t xml:space="preserve"> string to server </w:t>
+      </w:r>
+    </w:p>
+    <w:p>
+      <w:pPr>
+        <w:pStyle w:val="a3"/>
+        <w:numPr>
+          <w:ilvl w:val="1"/>
+          <w:numId w:val="12"/>
+        </w:numPr>
+        <w:ind w:leftChars="366" w:left="1358"/>
+        <w:rPr>
+          <w:rFonts w:asciiTheme="majorHAnsi" w:hAnsiTheme="majorHAnsi" w:cs="Didot"/>
+          <w:sz w:val="20"/>
+        </w:rPr>
+      </w:pPr>
+      <w:r>
+        <w:rPr>
+          <w:rFonts w:asciiTheme="majorHAnsi" w:hAnsiTheme="majorHAnsi" w:cs="Didot"/>
+          <w:sz w:val="20"/>
+        </w:rPr>
+        <w:t xml:space="preserve"> </w:t>
+      </w:r>
     </w:p>
     <w:p>
       <w:pPr>

</xml_diff>